<commit_message>
Add page numbers to workgroup handbook
</commit_message>
<xml_diff>
--- a/handbooks/End_Of_Workshop_Handbook.docx
+++ b/handbooks/End_Of_Workshop_Handbook.docx
@@ -52,8 +52,6 @@
       <w:pPr>
         <w:jc w:val="right"/>
       </w:pPr>
-      <w:bookmarkStart w:id="0" w:name="_GoBack"/>
-      <w:bookmarkEnd w:id="0"/>
       <w:r>
         <w:t>Grand Connaught Rooms</w:t>
       </w:r>
@@ -97,7 +95,7 @@
       <w:pPr>
         <w:ind w:firstLine="720"/>
       </w:pPr>
-      <w:hyperlink r:id="rId7" w:history="1">
+      <w:hyperlink r:id="rId9" w:history="1">
         <w:r>
           <w:rPr>
             <w:rStyle w:val="Hyperlink"/>
@@ -117,15 +115,29 @@
       <w:pPr>
         <w:ind w:firstLine="720"/>
       </w:pPr>
-      <w:hyperlink r:id="rId8" w:history="1">
-        <w:r>
-          <w:rPr>
-            <w:rStyle w:val="Hyperlink"/>
-            <w:color w:val="auto"/>
-          </w:rPr>
-          <w:t>https://github.com/JonMinton/Data_Visualisation_Workshops</w:t>
-        </w:r>
-      </w:hyperlink>
+      <w:r>
+        <w:fldChar w:fldCharType="begin"/>
+      </w:r>
+      <w:r>
+        <w:instrText xml:space="preserve"> HYPERLINK "https://github.com/JonMinton/Data_Visualisation_Workshops" </w:instrText>
+      </w:r>
+      <w:r>
+        <w:fldChar w:fldCharType="separate"/>
+      </w:r>
+      <w:r>
+        <w:rPr>
+          <w:rStyle w:val="Hyperlink"/>
+          <w:color w:val="auto"/>
+        </w:rPr>
+        <w:t>https://github.com/JonMinton/Data_Visualisation_Workshops</w:t>
+      </w:r>
+      <w:r>
+        <w:rPr>
+          <w:rStyle w:val="Hyperlink"/>
+          <w:color w:val="auto"/>
+        </w:rPr>
+        <w:fldChar w:fldCharType="end"/>
+      </w:r>
       <w:r>
         <w:t xml:space="preserve"> </w:t>
       </w:r>
@@ -133,6 +145,15 @@
     <w:p/>
     <w:sdt>
       <w:sdtPr>
+        <w:rPr>
+          <w:rFonts w:asciiTheme="minorHAnsi" w:eastAsiaTheme="minorEastAsia" w:hAnsiTheme="minorHAnsi" w:cstheme="minorBidi"/>
+          <w:b w:val="0"/>
+          <w:bCs w:val="0"/>
+          <w:color w:val="auto"/>
+          <w:sz w:val="24"/>
+          <w:szCs w:val="24"/>
+          <w:lang w:eastAsia="en-US"/>
+        </w:rPr>
         <w:id w:val="1383991757"/>
         <w:docPartObj>
           <w:docPartGallery w:val="Table of Contents"/>
@@ -141,12 +162,7 @@
       </w:sdtPr>
       <w:sdtEndPr>
         <w:rPr>
-          <w:rFonts w:asciiTheme="minorHAnsi" w:eastAsiaTheme="minorEastAsia" w:hAnsiTheme="minorHAnsi" w:cstheme="minorBidi"/>
           <w:noProof/>
-          <w:color w:val="auto"/>
-          <w:sz w:val="24"/>
-          <w:szCs w:val="24"/>
-          <w:lang w:eastAsia="en-US"/>
         </w:rPr>
       </w:sdtEndPr>
       <w:sdtContent>
@@ -186,63 +202,108 @@
           <w:r>
             <w:fldChar w:fldCharType="separate"/>
           </w:r>
-          <w:hyperlink w:anchor="_Toc392247036" w:history="1">
-            <w:r>
-              <w:rPr>
-                <w:rStyle w:val="Hyperlink"/>
-                <w:noProof/>
-              </w:rPr>
-              <w:t>Take-Home Messages</w:t>
-            </w:r>
-            <w:r>
-              <w:rPr>
-                <w:noProof/>
-                <w:webHidden/>
-              </w:rPr>
-              <w:tab/>
-            </w:r>
-            <w:r>
-              <w:rPr>
-                <w:noProof/>
-                <w:webHidden/>
-              </w:rPr>
-              <w:fldChar w:fldCharType="begin"/>
-            </w:r>
-            <w:r>
-              <w:rPr>
-                <w:noProof/>
-                <w:webHidden/>
-              </w:rPr>
-              <w:instrText xml:space="preserve"> PAGEREF _Toc392247036 \h </w:instrText>
-            </w:r>
-            <w:r>
-              <w:rPr>
-                <w:noProof/>
-                <w:webHidden/>
-              </w:rPr>
-            </w:r>
-            <w:r>
-              <w:rPr>
-                <w:noProof/>
-                <w:webHidden/>
-              </w:rPr>
-              <w:fldChar w:fldCharType="separate"/>
-            </w:r>
-            <w:r>
-              <w:rPr>
-                <w:noProof/>
-                <w:webHidden/>
-              </w:rPr>
-              <w:t>2</w:t>
-            </w:r>
-            <w:r>
-              <w:rPr>
-                <w:noProof/>
-                <w:webHidden/>
-              </w:rPr>
-              <w:fldChar w:fldCharType="end"/>
-            </w:r>
-          </w:hyperlink>
+          <w:r>
+            <w:rPr>
+              <w:rStyle w:val="Hyperlink"/>
+              <w:noProof/>
+            </w:rPr>
+            <w:fldChar w:fldCharType="begin"/>
+          </w:r>
+          <w:r>
+            <w:rPr>
+              <w:rStyle w:val="Hyperlink"/>
+              <w:noProof/>
+            </w:rPr>
+            <w:instrText xml:space="preserve"> </w:instrText>
+          </w:r>
+          <w:r>
+            <w:rPr>
+              <w:noProof/>
+            </w:rPr>
+            <w:instrText>HYPERLINK \l "_Toc392322151"</w:instrText>
+          </w:r>
+          <w:r>
+            <w:rPr>
+              <w:rStyle w:val="Hyperlink"/>
+              <w:noProof/>
+            </w:rPr>
+            <w:instrText xml:space="preserve"> </w:instrText>
+          </w:r>
+          <w:r>
+            <w:rPr>
+              <w:rStyle w:val="Hyperlink"/>
+              <w:noProof/>
+            </w:rPr>
+          </w:r>
+          <w:r>
+            <w:rPr>
+              <w:rStyle w:val="Hyperlink"/>
+              <w:noProof/>
+            </w:rPr>
+            <w:fldChar w:fldCharType="separate"/>
+          </w:r>
+          <w:r>
+            <w:rPr>
+              <w:rStyle w:val="Hyperlink"/>
+              <w:noProof/>
+            </w:rPr>
+            <w:t>Take-Home Messages</w:t>
+          </w:r>
+          <w:r>
+            <w:rPr>
+              <w:noProof/>
+              <w:webHidden/>
+            </w:rPr>
+            <w:tab/>
+          </w:r>
+          <w:r>
+            <w:rPr>
+              <w:noProof/>
+              <w:webHidden/>
+            </w:rPr>
+            <w:fldChar w:fldCharType="begin"/>
+          </w:r>
+          <w:r>
+            <w:rPr>
+              <w:noProof/>
+              <w:webHidden/>
+            </w:rPr>
+            <w:instrText xml:space="preserve"> PAGEREF _Toc392322151 \h </w:instrText>
+          </w:r>
+          <w:r>
+            <w:rPr>
+              <w:noProof/>
+              <w:webHidden/>
+            </w:rPr>
+          </w:r>
+          <w:r>
+            <w:rPr>
+              <w:noProof/>
+              <w:webHidden/>
+            </w:rPr>
+            <w:fldChar w:fldCharType="separate"/>
+          </w:r>
+          <w:r>
+            <w:rPr>
+              <w:noProof/>
+              <w:webHidden/>
+            </w:rPr>
+            <w:t>2</w:t>
+          </w:r>
+          <w:r>
+            <w:rPr>
+              <w:noProof/>
+              <w:webHidden/>
+            </w:rPr>
+            <w:fldChar w:fldCharType="end"/>
+          </w:r>
+          <w:r>
+            <w:rPr>
+              <w:rStyle w:val="Hyperlink"/>
+              <w:noProof/>
+            </w:rPr>
+            <w:fldChar w:fldCharType="end"/>
+          </w:r>
         </w:p>
         <w:p>
           <w:pPr>
@@ -257,63 +318,108 @@
               <w:lang w:val="en-GB" w:eastAsia="en-GB"/>
             </w:rPr>
           </w:pPr>
-          <w:hyperlink w:anchor="_Toc392247037" w:history="1">
-            <w:r>
-              <w:rPr>
-                <w:rStyle w:val="Hyperlink"/>
-                <w:noProof/>
-              </w:rPr>
-              <w:t>The Grammar of Graphics</w:t>
-            </w:r>
-            <w:r>
-              <w:rPr>
-                <w:noProof/>
-                <w:webHidden/>
-              </w:rPr>
-              <w:tab/>
-            </w:r>
-            <w:r>
-              <w:rPr>
-                <w:noProof/>
-                <w:webHidden/>
-              </w:rPr>
-              <w:fldChar w:fldCharType="begin"/>
-            </w:r>
-            <w:r>
-              <w:rPr>
-                <w:noProof/>
-                <w:webHidden/>
-              </w:rPr>
-              <w:instrText xml:space="preserve"> PAGEREF _Toc392247037 \h </w:instrText>
-            </w:r>
-            <w:r>
-              <w:rPr>
-                <w:noProof/>
-                <w:webHidden/>
-              </w:rPr>
-            </w:r>
-            <w:r>
-              <w:rPr>
-                <w:noProof/>
-                <w:webHidden/>
-              </w:rPr>
-              <w:fldChar w:fldCharType="separate"/>
-            </w:r>
-            <w:r>
-              <w:rPr>
-                <w:noProof/>
-                <w:webHidden/>
-              </w:rPr>
-              <w:t>4</w:t>
-            </w:r>
-            <w:r>
-              <w:rPr>
-                <w:noProof/>
-                <w:webHidden/>
-              </w:rPr>
-              <w:fldChar w:fldCharType="end"/>
-            </w:r>
-          </w:hyperlink>
+          <w:r>
+            <w:rPr>
+              <w:rStyle w:val="Hyperlink"/>
+              <w:noProof/>
+            </w:rPr>
+            <w:fldChar w:fldCharType="begin"/>
+          </w:r>
+          <w:r>
+            <w:rPr>
+              <w:rStyle w:val="Hyperlink"/>
+              <w:noProof/>
+            </w:rPr>
+            <w:instrText xml:space="preserve"> </w:instrText>
+          </w:r>
+          <w:r>
+            <w:rPr>
+              <w:noProof/>
+            </w:rPr>
+            <w:instrText>HYPERLINK \l "_Toc392322152"</w:instrText>
+          </w:r>
+          <w:r>
+            <w:rPr>
+              <w:rStyle w:val="Hyperlink"/>
+              <w:noProof/>
+            </w:rPr>
+            <w:instrText xml:space="preserve"> </w:instrText>
+          </w:r>
+          <w:r>
+            <w:rPr>
+              <w:rStyle w:val="Hyperlink"/>
+              <w:noProof/>
+            </w:rPr>
+          </w:r>
+          <w:r>
+            <w:rPr>
+              <w:rStyle w:val="Hyperlink"/>
+              <w:noProof/>
+            </w:rPr>
+            <w:fldChar w:fldCharType="separate"/>
+          </w:r>
+          <w:r>
+            <w:rPr>
+              <w:rStyle w:val="Hyperlink"/>
+              <w:noProof/>
+            </w:rPr>
+            <w:t>The Grammar of Graphics</w:t>
+          </w:r>
+          <w:r>
+            <w:rPr>
+              <w:noProof/>
+              <w:webHidden/>
+            </w:rPr>
+            <w:tab/>
+          </w:r>
+          <w:r>
+            <w:rPr>
+              <w:noProof/>
+              <w:webHidden/>
+            </w:rPr>
+            <w:fldChar w:fldCharType="begin"/>
+          </w:r>
+          <w:r>
+            <w:rPr>
+              <w:noProof/>
+              <w:webHidden/>
+            </w:rPr>
+            <w:instrText xml:space="preserve"> PAGEREF _Toc392322152 \h </w:instrText>
+          </w:r>
+          <w:r>
+            <w:rPr>
+              <w:noProof/>
+              <w:webHidden/>
+            </w:rPr>
+          </w:r>
+          <w:r>
+            <w:rPr>
+              <w:noProof/>
+              <w:webHidden/>
+            </w:rPr>
+            <w:fldChar w:fldCharType="separate"/>
+          </w:r>
+          <w:r>
+            <w:rPr>
+              <w:noProof/>
+              <w:webHidden/>
+            </w:rPr>
+            <w:t>3</w:t>
+          </w:r>
+          <w:r>
+            <w:rPr>
+              <w:noProof/>
+              <w:webHidden/>
+            </w:rPr>
+            <w:fldChar w:fldCharType="end"/>
+          </w:r>
+          <w:r>
+            <w:rPr>
+              <w:rStyle w:val="Hyperlink"/>
+              <w:noProof/>
+            </w:rPr>
+            <w:fldChar w:fldCharType="end"/>
+          </w:r>
         </w:p>
         <w:p>
           <w:pPr>
@@ -328,63 +434,108 @@
               <w:lang w:val="en-GB" w:eastAsia="en-GB"/>
             </w:rPr>
           </w:pPr>
-          <w:hyperlink w:anchor="_Toc392247038" w:history="1">
-            <w:r>
-              <w:rPr>
-                <w:rStyle w:val="Hyperlink"/>
-                <w:noProof/>
-              </w:rPr>
-              <w:t>The Layers of Graphics</w:t>
-            </w:r>
-            <w:r>
-              <w:rPr>
-                <w:noProof/>
-                <w:webHidden/>
-              </w:rPr>
-              <w:tab/>
-            </w:r>
-            <w:r>
-              <w:rPr>
-                <w:noProof/>
-                <w:webHidden/>
-              </w:rPr>
-              <w:fldChar w:fldCharType="begin"/>
-            </w:r>
-            <w:r>
-              <w:rPr>
-                <w:noProof/>
-                <w:webHidden/>
-              </w:rPr>
-              <w:instrText xml:space="preserve"> PAGEREF _Toc392247038 \h </w:instrText>
-            </w:r>
-            <w:r>
-              <w:rPr>
-                <w:noProof/>
-                <w:webHidden/>
-              </w:rPr>
-            </w:r>
-            <w:r>
-              <w:rPr>
-                <w:noProof/>
-                <w:webHidden/>
-              </w:rPr>
-              <w:fldChar w:fldCharType="separate"/>
-            </w:r>
-            <w:r>
-              <w:rPr>
-                <w:noProof/>
-                <w:webHidden/>
-              </w:rPr>
-              <w:t>5</w:t>
-            </w:r>
-            <w:r>
-              <w:rPr>
-                <w:noProof/>
-                <w:webHidden/>
-              </w:rPr>
-              <w:fldChar w:fldCharType="end"/>
-            </w:r>
-          </w:hyperlink>
+          <w:r>
+            <w:rPr>
+              <w:rStyle w:val="Hyperlink"/>
+              <w:noProof/>
+            </w:rPr>
+            <w:fldChar w:fldCharType="begin"/>
+          </w:r>
+          <w:r>
+            <w:rPr>
+              <w:rStyle w:val="Hyperlink"/>
+              <w:noProof/>
+            </w:rPr>
+            <w:instrText xml:space="preserve"> </w:instrText>
+          </w:r>
+          <w:r>
+            <w:rPr>
+              <w:noProof/>
+            </w:rPr>
+            <w:instrText>HYPERLINK \l "_Toc392322153"</w:instrText>
+          </w:r>
+          <w:r>
+            <w:rPr>
+              <w:rStyle w:val="Hyperlink"/>
+              <w:noProof/>
+            </w:rPr>
+            <w:instrText xml:space="preserve"> </w:instrText>
+          </w:r>
+          <w:r>
+            <w:rPr>
+              <w:rStyle w:val="Hyperlink"/>
+              <w:noProof/>
+            </w:rPr>
+          </w:r>
+          <w:r>
+            <w:rPr>
+              <w:rStyle w:val="Hyperlink"/>
+              <w:noProof/>
+            </w:rPr>
+            <w:fldChar w:fldCharType="separate"/>
+          </w:r>
+          <w:r>
+            <w:rPr>
+              <w:rStyle w:val="Hyperlink"/>
+              <w:noProof/>
+            </w:rPr>
+            <w:t>The Layers of Graphics</w:t>
+          </w:r>
+          <w:r>
+            <w:rPr>
+              <w:noProof/>
+              <w:webHidden/>
+            </w:rPr>
+            <w:tab/>
+          </w:r>
+          <w:r>
+            <w:rPr>
+              <w:noProof/>
+              <w:webHidden/>
+            </w:rPr>
+            <w:fldChar w:fldCharType="begin"/>
+          </w:r>
+          <w:r>
+            <w:rPr>
+              <w:noProof/>
+              <w:webHidden/>
+            </w:rPr>
+            <w:instrText xml:space="preserve"> PAGEREF _Toc392322153 \h </w:instrText>
+          </w:r>
+          <w:r>
+            <w:rPr>
+              <w:noProof/>
+              <w:webHidden/>
+            </w:rPr>
+          </w:r>
+          <w:r>
+            <w:rPr>
+              <w:noProof/>
+              <w:webHidden/>
+            </w:rPr>
+            <w:fldChar w:fldCharType="separate"/>
+          </w:r>
+          <w:r>
+            <w:rPr>
+              <w:noProof/>
+              <w:webHidden/>
+            </w:rPr>
+            <w:t>4</w:t>
+          </w:r>
+          <w:r>
+            <w:rPr>
+              <w:noProof/>
+              <w:webHidden/>
+            </w:rPr>
+            <w:fldChar w:fldCharType="end"/>
+          </w:r>
+          <w:r>
+            <w:rPr>
+              <w:rStyle w:val="Hyperlink"/>
+              <w:noProof/>
+            </w:rPr>
+            <w:fldChar w:fldCharType="end"/>
+          </w:r>
         </w:p>
         <w:p>
           <w:pPr>
@@ -399,63 +550,108 @@
               <w:lang w:val="en-GB" w:eastAsia="en-GB"/>
             </w:rPr>
           </w:pPr>
-          <w:hyperlink w:anchor="_Toc392247039" w:history="1">
-            <w:r>
-              <w:rPr>
-                <w:rStyle w:val="Hyperlink"/>
-                <w:noProof/>
-              </w:rPr>
-              <w:t>The Three Hats of Data Visualisation</w:t>
-            </w:r>
-            <w:r>
-              <w:rPr>
-                <w:noProof/>
-                <w:webHidden/>
-              </w:rPr>
-              <w:tab/>
-            </w:r>
-            <w:r>
-              <w:rPr>
-                <w:noProof/>
-                <w:webHidden/>
-              </w:rPr>
-              <w:fldChar w:fldCharType="begin"/>
-            </w:r>
-            <w:r>
-              <w:rPr>
-                <w:noProof/>
-                <w:webHidden/>
-              </w:rPr>
-              <w:instrText xml:space="preserve"> PAGEREF _Toc392247039 \h </w:instrText>
-            </w:r>
-            <w:r>
-              <w:rPr>
-                <w:noProof/>
-                <w:webHidden/>
-              </w:rPr>
-            </w:r>
-            <w:r>
-              <w:rPr>
-                <w:noProof/>
-                <w:webHidden/>
-              </w:rPr>
-              <w:fldChar w:fldCharType="separate"/>
-            </w:r>
-            <w:r>
-              <w:rPr>
-                <w:noProof/>
-                <w:webHidden/>
-              </w:rPr>
-              <w:t>6</w:t>
-            </w:r>
-            <w:r>
-              <w:rPr>
-                <w:noProof/>
-                <w:webHidden/>
-              </w:rPr>
-              <w:fldChar w:fldCharType="end"/>
-            </w:r>
-          </w:hyperlink>
+          <w:r>
+            <w:rPr>
+              <w:rStyle w:val="Hyperlink"/>
+              <w:noProof/>
+            </w:rPr>
+            <w:fldChar w:fldCharType="begin"/>
+          </w:r>
+          <w:r>
+            <w:rPr>
+              <w:rStyle w:val="Hyperlink"/>
+              <w:noProof/>
+            </w:rPr>
+            <w:instrText xml:space="preserve"> </w:instrText>
+          </w:r>
+          <w:r>
+            <w:rPr>
+              <w:noProof/>
+            </w:rPr>
+            <w:instrText>HYPERLINK \l "_Toc392322154"</w:instrText>
+          </w:r>
+          <w:r>
+            <w:rPr>
+              <w:rStyle w:val="Hyperlink"/>
+              <w:noProof/>
+            </w:rPr>
+            <w:instrText xml:space="preserve"> </w:instrText>
+          </w:r>
+          <w:r>
+            <w:rPr>
+              <w:rStyle w:val="Hyperlink"/>
+              <w:noProof/>
+            </w:rPr>
+          </w:r>
+          <w:r>
+            <w:rPr>
+              <w:rStyle w:val="Hyperlink"/>
+              <w:noProof/>
+            </w:rPr>
+            <w:fldChar w:fldCharType="separate"/>
+          </w:r>
+          <w:r>
+            <w:rPr>
+              <w:rStyle w:val="Hyperlink"/>
+              <w:noProof/>
+            </w:rPr>
+            <w:t>The Three Hats of Data Visualisation</w:t>
+          </w:r>
+          <w:r>
+            <w:rPr>
+              <w:noProof/>
+              <w:webHidden/>
+            </w:rPr>
+            <w:tab/>
+          </w:r>
+          <w:r>
+            <w:rPr>
+              <w:noProof/>
+              <w:webHidden/>
+            </w:rPr>
+            <w:fldChar w:fldCharType="begin"/>
+          </w:r>
+          <w:r>
+            <w:rPr>
+              <w:noProof/>
+              <w:webHidden/>
+            </w:rPr>
+            <w:instrText xml:space="preserve"> PAGEREF _Toc392322154 \h </w:instrText>
+          </w:r>
+          <w:r>
+            <w:rPr>
+              <w:noProof/>
+              <w:webHidden/>
+            </w:rPr>
+          </w:r>
+          <w:r>
+            <w:rPr>
+              <w:noProof/>
+              <w:webHidden/>
+            </w:rPr>
+            <w:fldChar w:fldCharType="separate"/>
+          </w:r>
+          <w:r>
+            <w:rPr>
+              <w:noProof/>
+              <w:webHidden/>
+            </w:rPr>
+            <w:t>5</w:t>
+          </w:r>
+          <w:r>
+            <w:rPr>
+              <w:noProof/>
+              <w:webHidden/>
+            </w:rPr>
+            <w:fldChar w:fldCharType="end"/>
+          </w:r>
+          <w:r>
+            <w:rPr>
+              <w:rStyle w:val="Hyperlink"/>
+              <w:noProof/>
+            </w:rPr>
+            <w:fldChar w:fldCharType="end"/>
+          </w:r>
         </w:p>
         <w:p>
           <w:pPr>
@@ -470,63 +666,108 @@
               <w:lang w:val="en-GB" w:eastAsia="en-GB"/>
             </w:rPr>
           </w:pPr>
-          <w:hyperlink w:anchor="_Toc392247040" w:history="1">
-            <w:r>
-              <w:rPr>
-                <w:rStyle w:val="Hyperlink"/>
-                <w:noProof/>
-              </w:rPr>
-              <w:t>Table Management</w:t>
-            </w:r>
-            <w:r>
-              <w:rPr>
-                <w:noProof/>
-                <w:webHidden/>
-              </w:rPr>
-              <w:tab/>
-            </w:r>
-            <w:r>
-              <w:rPr>
-                <w:noProof/>
-                <w:webHidden/>
-              </w:rPr>
-              <w:fldChar w:fldCharType="begin"/>
-            </w:r>
-            <w:r>
-              <w:rPr>
-                <w:noProof/>
-                <w:webHidden/>
-              </w:rPr>
-              <w:instrText xml:space="preserve"> PAGEREF _Toc392247040 \h </w:instrText>
-            </w:r>
-            <w:r>
-              <w:rPr>
-                <w:noProof/>
-                <w:webHidden/>
-              </w:rPr>
-            </w:r>
-            <w:r>
-              <w:rPr>
-                <w:noProof/>
-                <w:webHidden/>
-              </w:rPr>
-              <w:fldChar w:fldCharType="separate"/>
-            </w:r>
-            <w:r>
-              <w:rPr>
-                <w:noProof/>
-                <w:webHidden/>
-              </w:rPr>
-              <w:t>7</w:t>
-            </w:r>
-            <w:r>
-              <w:rPr>
-                <w:noProof/>
-                <w:webHidden/>
-              </w:rPr>
-              <w:fldChar w:fldCharType="end"/>
-            </w:r>
-          </w:hyperlink>
+          <w:r>
+            <w:rPr>
+              <w:rStyle w:val="Hyperlink"/>
+              <w:noProof/>
+            </w:rPr>
+            <w:fldChar w:fldCharType="begin"/>
+          </w:r>
+          <w:r>
+            <w:rPr>
+              <w:rStyle w:val="Hyperlink"/>
+              <w:noProof/>
+            </w:rPr>
+            <w:instrText xml:space="preserve"> </w:instrText>
+          </w:r>
+          <w:r>
+            <w:rPr>
+              <w:noProof/>
+            </w:rPr>
+            <w:instrText>HYPERLINK \l "_Toc392322155"</w:instrText>
+          </w:r>
+          <w:r>
+            <w:rPr>
+              <w:rStyle w:val="Hyperlink"/>
+              <w:noProof/>
+            </w:rPr>
+            <w:instrText xml:space="preserve"> </w:instrText>
+          </w:r>
+          <w:r>
+            <w:rPr>
+              <w:rStyle w:val="Hyperlink"/>
+              <w:noProof/>
+            </w:rPr>
+          </w:r>
+          <w:r>
+            <w:rPr>
+              <w:rStyle w:val="Hyperlink"/>
+              <w:noProof/>
+            </w:rPr>
+            <w:fldChar w:fldCharType="separate"/>
+          </w:r>
+          <w:r>
+            <w:rPr>
+              <w:rStyle w:val="Hyperlink"/>
+              <w:noProof/>
+            </w:rPr>
+            <w:t>Table Management</w:t>
+          </w:r>
+          <w:r>
+            <w:rPr>
+              <w:noProof/>
+              <w:webHidden/>
+            </w:rPr>
+            <w:tab/>
+          </w:r>
+          <w:r>
+            <w:rPr>
+              <w:noProof/>
+              <w:webHidden/>
+            </w:rPr>
+            <w:fldChar w:fldCharType="begin"/>
+          </w:r>
+          <w:r>
+            <w:rPr>
+              <w:noProof/>
+              <w:webHidden/>
+            </w:rPr>
+            <w:instrText xml:space="preserve"> PAGEREF _Toc392322155 \h </w:instrText>
+          </w:r>
+          <w:r>
+            <w:rPr>
+              <w:noProof/>
+              <w:webHidden/>
+            </w:rPr>
+          </w:r>
+          <w:r>
+            <w:rPr>
+              <w:noProof/>
+              <w:webHidden/>
+            </w:rPr>
+            <w:fldChar w:fldCharType="separate"/>
+          </w:r>
+          <w:r>
+            <w:rPr>
+              <w:noProof/>
+              <w:webHidden/>
+            </w:rPr>
+            <w:t>6</w:t>
+          </w:r>
+          <w:r>
+            <w:rPr>
+              <w:noProof/>
+              <w:webHidden/>
+            </w:rPr>
+            <w:fldChar w:fldCharType="end"/>
+          </w:r>
+          <w:r>
+            <w:rPr>
+              <w:rStyle w:val="Hyperlink"/>
+              <w:noProof/>
+            </w:rPr>
+            <w:fldChar w:fldCharType="end"/>
+          </w:r>
         </w:p>
         <w:p>
           <w:pPr>
@@ -541,63 +782,108 @@
               <w:lang w:val="en-GB" w:eastAsia="en-GB"/>
             </w:rPr>
           </w:pPr>
-          <w:hyperlink w:anchor="_Toc392247041" w:history="1">
-            <w:r>
-              <w:rPr>
-                <w:rStyle w:val="Hyperlink"/>
-                <w:noProof/>
-              </w:rPr>
-              <w:t>References</w:t>
-            </w:r>
-            <w:r>
-              <w:rPr>
-                <w:noProof/>
-                <w:webHidden/>
-              </w:rPr>
-              <w:tab/>
-            </w:r>
-            <w:r>
-              <w:rPr>
-                <w:noProof/>
-                <w:webHidden/>
-              </w:rPr>
-              <w:fldChar w:fldCharType="begin"/>
-            </w:r>
-            <w:r>
-              <w:rPr>
-                <w:noProof/>
-                <w:webHidden/>
-              </w:rPr>
-              <w:instrText xml:space="preserve"> PAGEREF _Toc392247041 \h </w:instrText>
-            </w:r>
-            <w:r>
-              <w:rPr>
-                <w:noProof/>
-                <w:webHidden/>
-              </w:rPr>
-            </w:r>
-            <w:r>
-              <w:rPr>
-                <w:noProof/>
-                <w:webHidden/>
-              </w:rPr>
-              <w:fldChar w:fldCharType="separate"/>
-            </w:r>
-            <w:r>
-              <w:rPr>
-                <w:noProof/>
-                <w:webHidden/>
-              </w:rPr>
-              <w:t>8</w:t>
-            </w:r>
-            <w:r>
-              <w:rPr>
-                <w:noProof/>
-                <w:webHidden/>
-              </w:rPr>
-              <w:fldChar w:fldCharType="end"/>
-            </w:r>
-          </w:hyperlink>
+          <w:r>
+            <w:rPr>
+              <w:rStyle w:val="Hyperlink"/>
+              <w:noProof/>
+            </w:rPr>
+            <w:fldChar w:fldCharType="begin"/>
+          </w:r>
+          <w:r>
+            <w:rPr>
+              <w:rStyle w:val="Hyperlink"/>
+              <w:noProof/>
+            </w:rPr>
+            <w:instrText xml:space="preserve"> </w:instrText>
+          </w:r>
+          <w:r>
+            <w:rPr>
+              <w:noProof/>
+            </w:rPr>
+            <w:instrText>HYPERLINK \l "_Toc392322156"</w:instrText>
+          </w:r>
+          <w:r>
+            <w:rPr>
+              <w:rStyle w:val="Hyperlink"/>
+              <w:noProof/>
+            </w:rPr>
+            <w:instrText xml:space="preserve"> </w:instrText>
+          </w:r>
+          <w:r>
+            <w:rPr>
+              <w:rStyle w:val="Hyperlink"/>
+              <w:noProof/>
+            </w:rPr>
+          </w:r>
+          <w:r>
+            <w:rPr>
+              <w:rStyle w:val="Hyperlink"/>
+              <w:noProof/>
+            </w:rPr>
+            <w:fldChar w:fldCharType="separate"/>
+          </w:r>
+          <w:r>
+            <w:rPr>
+              <w:rStyle w:val="Hyperlink"/>
+              <w:noProof/>
+            </w:rPr>
+            <w:t>References</w:t>
+          </w:r>
+          <w:r>
+            <w:rPr>
+              <w:noProof/>
+              <w:webHidden/>
+            </w:rPr>
+            <w:tab/>
+          </w:r>
+          <w:r>
+            <w:rPr>
+              <w:noProof/>
+              <w:webHidden/>
+            </w:rPr>
+            <w:fldChar w:fldCharType="begin"/>
+          </w:r>
+          <w:r>
+            <w:rPr>
+              <w:noProof/>
+              <w:webHidden/>
+            </w:rPr>
+            <w:instrText xml:space="preserve"> PAGEREF _Toc392322156 \h </w:instrText>
+          </w:r>
+          <w:r>
+            <w:rPr>
+              <w:noProof/>
+              <w:webHidden/>
+            </w:rPr>
+          </w:r>
+          <w:r>
+            <w:rPr>
+              <w:noProof/>
+              <w:webHidden/>
+            </w:rPr>
+            <w:fldChar w:fldCharType="separate"/>
+          </w:r>
+          <w:r>
+            <w:rPr>
+              <w:noProof/>
+              <w:webHidden/>
+            </w:rPr>
+            <w:t>7</w:t>
+          </w:r>
+          <w:r>
+            <w:rPr>
+              <w:noProof/>
+              <w:webHidden/>
+            </w:rPr>
+            <w:fldChar w:fldCharType="end"/>
+          </w:r>
+          <w:r>
+            <w:rPr>
+              <w:rStyle w:val="Hyperlink"/>
+              <w:noProof/>
+            </w:rPr>
+            <w:fldChar w:fldCharType="end"/>
+          </w:r>
         </w:p>
         <w:p>
           <w:pPr>
@@ -612,63 +898,108 @@
               <w:lang w:val="en-GB" w:eastAsia="en-GB"/>
             </w:rPr>
           </w:pPr>
-          <w:hyperlink w:anchor="_Toc392247042" w:history="1">
-            <w:r>
-              <w:rPr>
-                <w:rStyle w:val="Hyperlink"/>
-                <w:noProof/>
-              </w:rPr>
-              <w:t>Books</w:t>
-            </w:r>
-            <w:r>
-              <w:rPr>
-                <w:noProof/>
-                <w:webHidden/>
-              </w:rPr>
-              <w:tab/>
-            </w:r>
-            <w:r>
-              <w:rPr>
-                <w:noProof/>
-                <w:webHidden/>
-              </w:rPr>
-              <w:fldChar w:fldCharType="begin"/>
-            </w:r>
-            <w:r>
-              <w:rPr>
-                <w:noProof/>
-                <w:webHidden/>
-              </w:rPr>
-              <w:instrText xml:space="preserve"> PAGEREF _Toc392247042 \h </w:instrText>
-            </w:r>
-            <w:r>
-              <w:rPr>
-                <w:noProof/>
-                <w:webHidden/>
-              </w:rPr>
-            </w:r>
-            <w:r>
-              <w:rPr>
-                <w:noProof/>
-                <w:webHidden/>
-              </w:rPr>
-              <w:fldChar w:fldCharType="separate"/>
-            </w:r>
-            <w:r>
-              <w:rPr>
-                <w:noProof/>
-                <w:webHidden/>
-              </w:rPr>
-              <w:t>8</w:t>
-            </w:r>
-            <w:r>
-              <w:rPr>
-                <w:noProof/>
-                <w:webHidden/>
-              </w:rPr>
-              <w:fldChar w:fldCharType="end"/>
-            </w:r>
-          </w:hyperlink>
+          <w:r>
+            <w:rPr>
+              <w:rStyle w:val="Hyperlink"/>
+              <w:noProof/>
+            </w:rPr>
+            <w:fldChar w:fldCharType="begin"/>
+          </w:r>
+          <w:r>
+            <w:rPr>
+              <w:rStyle w:val="Hyperlink"/>
+              <w:noProof/>
+            </w:rPr>
+            <w:instrText xml:space="preserve"> </w:instrText>
+          </w:r>
+          <w:r>
+            <w:rPr>
+              <w:noProof/>
+            </w:rPr>
+            <w:instrText>HYPERLINK \l "_Toc392322157"</w:instrText>
+          </w:r>
+          <w:r>
+            <w:rPr>
+              <w:rStyle w:val="Hyperlink"/>
+              <w:noProof/>
+            </w:rPr>
+            <w:instrText xml:space="preserve"> </w:instrText>
+          </w:r>
+          <w:r>
+            <w:rPr>
+              <w:rStyle w:val="Hyperlink"/>
+              <w:noProof/>
+            </w:rPr>
+          </w:r>
+          <w:r>
+            <w:rPr>
+              <w:rStyle w:val="Hyperlink"/>
+              <w:noProof/>
+            </w:rPr>
+            <w:fldChar w:fldCharType="separate"/>
+          </w:r>
+          <w:r>
+            <w:rPr>
+              <w:rStyle w:val="Hyperlink"/>
+              <w:noProof/>
+            </w:rPr>
+            <w:t>Books</w:t>
+          </w:r>
+          <w:r>
+            <w:rPr>
+              <w:noProof/>
+              <w:webHidden/>
+            </w:rPr>
+            <w:tab/>
+          </w:r>
+          <w:r>
+            <w:rPr>
+              <w:noProof/>
+              <w:webHidden/>
+            </w:rPr>
+            <w:fldChar w:fldCharType="begin"/>
+          </w:r>
+          <w:r>
+            <w:rPr>
+              <w:noProof/>
+              <w:webHidden/>
+            </w:rPr>
+            <w:instrText xml:space="preserve"> PAGEREF _Toc392322157 \h </w:instrText>
+          </w:r>
+          <w:r>
+            <w:rPr>
+              <w:noProof/>
+              <w:webHidden/>
+            </w:rPr>
+          </w:r>
+          <w:r>
+            <w:rPr>
+              <w:noProof/>
+              <w:webHidden/>
+            </w:rPr>
+            <w:fldChar w:fldCharType="separate"/>
+          </w:r>
+          <w:r>
+            <w:rPr>
+              <w:noProof/>
+              <w:webHidden/>
+            </w:rPr>
+            <w:t>7</w:t>
+          </w:r>
+          <w:r>
+            <w:rPr>
+              <w:noProof/>
+              <w:webHidden/>
+            </w:rPr>
+            <w:fldChar w:fldCharType="end"/>
+          </w:r>
+          <w:r>
+            <w:rPr>
+              <w:rStyle w:val="Hyperlink"/>
+              <w:noProof/>
+            </w:rPr>
+            <w:fldChar w:fldCharType="end"/>
+          </w:r>
         </w:p>
         <w:p>
           <w:pPr>
@@ -683,63 +1014,108 @@
               <w:lang w:val="en-GB" w:eastAsia="en-GB"/>
             </w:rPr>
           </w:pPr>
-          <w:hyperlink w:anchor="_Toc392247043" w:history="1">
-            <w:r>
-              <w:rPr>
-                <w:rStyle w:val="Hyperlink"/>
-                <w:noProof/>
-              </w:rPr>
-              <w:t>Software</w:t>
-            </w:r>
-            <w:r>
-              <w:rPr>
-                <w:noProof/>
-                <w:webHidden/>
-              </w:rPr>
-              <w:tab/>
-            </w:r>
-            <w:r>
-              <w:rPr>
-                <w:noProof/>
-                <w:webHidden/>
-              </w:rPr>
-              <w:fldChar w:fldCharType="begin"/>
-            </w:r>
-            <w:r>
-              <w:rPr>
-                <w:noProof/>
-                <w:webHidden/>
-              </w:rPr>
-              <w:instrText xml:space="preserve"> PAGEREF _Toc392247043 \h </w:instrText>
-            </w:r>
-            <w:r>
-              <w:rPr>
-                <w:noProof/>
-                <w:webHidden/>
-              </w:rPr>
-            </w:r>
-            <w:r>
-              <w:rPr>
-                <w:noProof/>
-                <w:webHidden/>
-              </w:rPr>
-              <w:fldChar w:fldCharType="separate"/>
-            </w:r>
-            <w:r>
-              <w:rPr>
-                <w:noProof/>
-                <w:webHidden/>
-              </w:rPr>
-              <w:t>10</w:t>
-            </w:r>
-            <w:r>
-              <w:rPr>
-                <w:noProof/>
-                <w:webHidden/>
-              </w:rPr>
-              <w:fldChar w:fldCharType="end"/>
-            </w:r>
-          </w:hyperlink>
+          <w:r>
+            <w:rPr>
+              <w:rStyle w:val="Hyperlink"/>
+              <w:noProof/>
+            </w:rPr>
+            <w:fldChar w:fldCharType="begin"/>
+          </w:r>
+          <w:r>
+            <w:rPr>
+              <w:rStyle w:val="Hyperlink"/>
+              <w:noProof/>
+            </w:rPr>
+            <w:instrText xml:space="preserve"> </w:instrText>
+          </w:r>
+          <w:r>
+            <w:rPr>
+              <w:noProof/>
+            </w:rPr>
+            <w:instrText>HYPERLINK \l "_Toc392322158"</w:instrText>
+          </w:r>
+          <w:r>
+            <w:rPr>
+              <w:rStyle w:val="Hyperlink"/>
+              <w:noProof/>
+            </w:rPr>
+            <w:instrText xml:space="preserve"> </w:instrText>
+          </w:r>
+          <w:r>
+            <w:rPr>
+              <w:rStyle w:val="Hyperlink"/>
+              <w:noProof/>
+            </w:rPr>
+          </w:r>
+          <w:r>
+            <w:rPr>
+              <w:rStyle w:val="Hyperlink"/>
+              <w:noProof/>
+            </w:rPr>
+            <w:fldChar w:fldCharType="separate"/>
+          </w:r>
+          <w:r>
+            <w:rPr>
+              <w:rStyle w:val="Hyperlink"/>
+              <w:noProof/>
+            </w:rPr>
+            <w:t>Software</w:t>
+          </w:r>
+          <w:r>
+            <w:rPr>
+              <w:noProof/>
+              <w:webHidden/>
+            </w:rPr>
+            <w:tab/>
+          </w:r>
+          <w:r>
+            <w:rPr>
+              <w:noProof/>
+              <w:webHidden/>
+            </w:rPr>
+            <w:fldChar w:fldCharType="begin"/>
+          </w:r>
+          <w:r>
+            <w:rPr>
+              <w:noProof/>
+              <w:webHidden/>
+            </w:rPr>
+            <w:instrText xml:space="preserve"> PAGEREF _Toc392322158 \h </w:instrText>
+          </w:r>
+          <w:r>
+            <w:rPr>
+              <w:noProof/>
+              <w:webHidden/>
+            </w:rPr>
+          </w:r>
+          <w:r>
+            <w:rPr>
+              <w:noProof/>
+              <w:webHidden/>
+            </w:rPr>
+            <w:fldChar w:fldCharType="separate"/>
+          </w:r>
+          <w:r>
+            <w:rPr>
+              <w:noProof/>
+              <w:webHidden/>
+            </w:rPr>
+            <w:t>9</w:t>
+          </w:r>
+          <w:r>
+            <w:rPr>
+              <w:noProof/>
+              <w:webHidden/>
+            </w:rPr>
+            <w:fldChar w:fldCharType="end"/>
+          </w:r>
+          <w:r>
+            <w:rPr>
+              <w:rStyle w:val="Hyperlink"/>
+              <w:noProof/>
+            </w:rPr>
+            <w:fldChar w:fldCharType="end"/>
+          </w:r>
         </w:p>
         <w:p>
           <w:pPr>
@@ -810,7 +1186,7 @@
                           </pic:cNvPicPr>
                         </pic:nvPicPr>
                         <pic:blipFill>
-                          <a:blip r:embed="rId9">
+                          <a:blip r:embed="rId10">
                             <a:extLst>
                               <a:ext uri="{28A0092B-C50C-407E-A947-70E740481C1C}">
                                 <a14:useLocalDpi xmlns:a14="http://schemas.microsoft.com/office/drawing/2010/main" val="0"/>
@@ -874,7 +1250,7 @@
                           </pic:cNvPicPr>
                         </pic:nvPicPr>
                         <pic:blipFill>
-                          <a:blip r:embed="rId10">
+                          <a:blip r:embed="rId11">
                             <a:extLst>
                               <a:ext uri="{28A0092B-C50C-407E-A947-70E740481C1C}">
                                 <a14:useLocalDpi xmlns:a14="http://schemas.microsoft.com/office/drawing/2010/main" val="0"/>
@@ -921,7 +1297,6 @@
           <w:szCs w:val="32"/>
         </w:rPr>
       </w:pPr>
-      <w:bookmarkStart w:id="1" w:name="_Toc392247036"/>
       <w:r>
         <w:br w:type="page"/>
       </w:r>
@@ -930,6 +1305,7 @@
       <w:pPr>
         <w:pStyle w:val="Heading1"/>
       </w:pPr>
+      <w:bookmarkStart w:id="0" w:name="_Toc392322151"/>
       <w:r>
         <w:rPr>
           <w:color w:val="auto"/>
@@ -937,7 +1313,7 @@
         <w:lastRenderedPageBreak/>
         <w:t>Take-Home Messages</w:t>
       </w:r>
-      <w:bookmarkEnd w:id="1"/>
+      <w:bookmarkEnd w:id="0"/>
     </w:p>
     <w:p/>
     <w:p>
@@ -1253,7 +1629,7 @@
           <w:color w:val="auto"/>
         </w:rPr>
       </w:pPr>
-      <w:bookmarkStart w:id="2" w:name="_Toc392247037"/>
+      <w:bookmarkStart w:id="1" w:name="_Toc392322152"/>
       <w:r>
         <w:rPr>
           <w:color w:val="auto"/>
@@ -1261,7 +1637,7 @@
         <w:lastRenderedPageBreak/>
         <w:t>The Grammar of Graphics</w:t>
       </w:r>
-      <w:bookmarkEnd w:id="2"/>
+      <w:bookmarkEnd w:id="1"/>
     </w:p>
     <w:p>
       <w:r>
@@ -1504,7 +1880,7 @@
           <w:color w:val="auto"/>
         </w:rPr>
       </w:pPr>
-      <w:bookmarkStart w:id="3" w:name="_Toc392247038"/>
+      <w:bookmarkStart w:id="2" w:name="_Toc392322153"/>
       <w:r>
         <w:rPr>
           <w:color w:val="auto"/>
@@ -1512,7 +1888,7 @@
         <w:lastRenderedPageBreak/>
         <w:t>The Layers of Graphics</w:t>
       </w:r>
-      <w:bookmarkEnd w:id="3"/>
+      <w:bookmarkEnd w:id="2"/>
     </w:p>
     <w:p/>
     <w:p>
@@ -1689,7 +2065,7 @@
           <w:color w:val="auto"/>
         </w:rPr>
       </w:pPr>
-      <w:bookmarkStart w:id="4" w:name="_Toc392247039"/>
+      <w:bookmarkStart w:id="3" w:name="_Toc392322154"/>
       <w:r>
         <w:rPr>
           <w:color w:val="auto"/>
@@ -1697,7 +2073,7 @@
         <w:lastRenderedPageBreak/>
         <w:t>The Three Hats of Data Visualisation</w:t>
       </w:r>
-      <w:bookmarkEnd w:id="4"/>
+      <w:bookmarkEnd w:id="3"/>
     </w:p>
     <w:p/>
     <w:p>
@@ -1942,7 +2318,7 @@
           <w:color w:val="auto"/>
         </w:rPr>
       </w:pPr>
-      <w:bookmarkStart w:id="5" w:name="_Toc392247040"/>
+      <w:bookmarkStart w:id="4" w:name="_Toc392322155"/>
       <w:r>
         <w:rPr>
           <w:color w:val="auto"/>
@@ -1956,7 +2332,7 @@
         </w:rPr>
         <w:t>Management</w:t>
       </w:r>
-      <w:bookmarkEnd w:id="5"/>
+      <w:bookmarkEnd w:id="4"/>
     </w:p>
     <w:p/>
     <w:p>
@@ -3209,7 +3585,7 @@
           <w:color w:val="auto"/>
         </w:rPr>
       </w:pPr>
-      <w:bookmarkStart w:id="6" w:name="_Toc392247041"/>
+      <w:bookmarkStart w:id="5" w:name="_Toc392322156"/>
       <w:r>
         <w:rPr>
           <w:color w:val="auto"/>
@@ -3217,24 +3593,25 @@
         <w:lastRenderedPageBreak/>
         <w:t>References</w:t>
       </w:r>
+      <w:bookmarkEnd w:id="5"/>
+    </w:p>
+    <w:p>
+      <w:pPr>
+        <w:pStyle w:val="Heading2"/>
+        <w:rPr>
+          <w:color w:val="auto"/>
+        </w:rPr>
+      </w:pPr>
+      <w:bookmarkStart w:id="6" w:name="_Toc392322157"/>
+      <w:bookmarkStart w:id="7" w:name="_GoBack"/>
+      <w:bookmarkEnd w:id="7"/>
+      <w:r>
+        <w:rPr>
+          <w:color w:val="auto"/>
+        </w:rPr>
+        <w:t>Books</w:t>
+      </w:r>
       <w:bookmarkEnd w:id="6"/>
-    </w:p>
-    <w:p/>
-    <w:p>
-      <w:pPr>
-        <w:pStyle w:val="Heading2"/>
-        <w:rPr>
-          <w:color w:val="auto"/>
-        </w:rPr>
-      </w:pPr>
-      <w:bookmarkStart w:id="7" w:name="_Toc392247042"/>
-      <w:r>
-        <w:rPr>
-          <w:color w:val="auto"/>
-        </w:rPr>
-        <w:t>Books</w:t>
-      </w:r>
-      <w:bookmarkEnd w:id="7"/>
     </w:p>
     <w:p/>
     <w:p>
@@ -3479,11 +3856,7 @@
         <w:t>wide ranging tour popular data visualisation and infographics.</w:t>
       </w:r>
       <w:r>
-        <w:t xml:space="preserve"> A take-home message from the book is </w:t>
-      </w:r>
-      <w:r>
-        <w:lastRenderedPageBreak/>
-        <w:t xml:space="preserve">that the general public can probably cope with more information rich visualisations than they’re usually provided with. </w:t>
+        <w:t xml:space="preserve"> A take-home message from the book is that the general public can probably cope with more information rich visualisations than they’re usually provided with. </w:t>
       </w:r>
       <w:r>
         <w:t xml:space="preserve"> </w:t>
@@ -3721,7 +4094,6 @@
     <w:p/>
     <w:p>
       <w:r>
-        <w:lastRenderedPageBreak/>
         <w:t>However, anyone taking this dangerous path would have to learn R, the statistical programming language which ggplot2 is built on, as well. Two good introductions are:</w:t>
       </w:r>
     </w:p>
@@ -3734,6 +4106,7 @@
         </w:numPr>
       </w:pPr>
       <w:r>
+        <w:lastRenderedPageBreak/>
         <w:t xml:space="preserve">Kabacoff, Robert (2011) </w:t>
       </w:r>
       <w:r>
@@ -3780,7 +4153,7 @@
           <w:color w:val="auto"/>
         </w:rPr>
       </w:pPr>
-      <w:bookmarkStart w:id="8" w:name="_Toc392247043"/>
+      <w:bookmarkStart w:id="8" w:name="_Toc392322158"/>
       <w:r>
         <w:rPr>
           <w:color w:val="auto"/>
@@ -3837,7 +4210,7 @@
       <w:r>
         <w:t xml:space="preserve">os and so on. This will allow you to increase the flexibility and functionality of Excel for data management and visualisation a lot. Unfortunately, there can be diminishing returns as you push further past the limits of Excel. If you have the time and inclination, and are willing to suffer the constant frustrations involved, then the dedicated statistical programming language R may allow you to travel further in the longer term. R is free in terms of money, but definitely not in time and effort. A range of books have been listed above, but if you want to dip your toes in the language for a few minutes, then the Codeschool website offers a free, gently paced, and surprisingly addictive, nautically themed introduction to the language, available from the following link: </w:t>
       </w:r>
-      <w:hyperlink r:id="rId11" w:history="1">
+      <w:hyperlink r:id="rId12" w:history="1">
         <w:r>
           <w:rPr>
             <w:rStyle w:val="Hyperlink"/>
@@ -3891,7 +4264,7 @@
       <w:r>
         <w:t xml:space="preserve"> to Tableau’s website in order to be used. In the commercial version, you can keep the data to yourself. The cost of secrecy is about £1,000. The public version of Tableau can help you decide whether, for your organisation, this is a price worth paying: </w:t>
       </w:r>
-      <w:hyperlink r:id="rId12" w:history="1">
+      <w:hyperlink r:id="rId13" w:history="1">
         <w:r>
           <w:rPr>
             <w:rStyle w:val="Hyperlink"/>
@@ -3904,6 +4277,7 @@
       </w:r>
     </w:p>
     <w:sectPr>
+      <w:footerReference w:type="default" r:id="rId14"/>
       <w:pgSz w:w="11906" w:h="16838"/>
       <w:pgMar w:top="1440" w:right="1440" w:bottom="1440" w:left="1440" w:header="708" w:footer="708" w:gutter="0"/>
       <w:cols w:space="708"/>
@@ -3911,6 +4285,97 @@
     </w:sectPr>
   </w:body>
 </w:document>
+</file>
+
+<file path=word/endnotes.xml><?xml version="1.0" encoding="utf-8"?>
+<w:endnotes xmlns:wpc="http://schemas.microsoft.com/office/word/2010/wordprocessingCanvas" xmlns:mc="http://schemas.openxmlformats.org/markup-compatibility/2006" xmlns:o="urn:schemas-microsoft-com:office:office" xmlns:r="http://schemas.openxmlformats.org/officeDocument/2006/relationships" xmlns:m="http://schemas.openxmlformats.org/officeDocument/2006/math" xmlns:v="urn:schemas-microsoft-com:vml" xmlns:wp14="http://schemas.microsoft.com/office/word/2010/wordprocessingDrawing" xmlns:wp="http://schemas.openxmlformats.org/drawingml/2006/wordprocessingDrawing" xmlns:w10="urn:schemas-microsoft-com:office:word" xmlns:w="http://schemas.openxmlformats.org/wordprocessingml/2006/main" xmlns:w14="http://schemas.microsoft.com/office/word/2010/wordml" xmlns:wpg="http://schemas.microsoft.com/office/word/2010/wordprocessingGroup" xmlns:wpi="http://schemas.microsoft.com/office/word/2010/wordprocessingInk" xmlns:wne="http://schemas.microsoft.com/office/word/2006/wordml" xmlns:wps="http://schemas.microsoft.com/office/word/2010/wordprocessingShape" mc:Ignorable="w14 wp14">
+  <w:endnote w:type="separator" w:id="-1">
+    <w:p>
+      <w:r>
+        <w:separator/>
+      </w:r>
+    </w:p>
+  </w:endnote>
+  <w:endnote w:type="continuationSeparator" w:id="0">
+    <w:p>
+      <w:r>
+        <w:continuationSeparator/>
+      </w:r>
+    </w:p>
+  </w:endnote>
+</w:endnotes>
+</file>
+
+<file path=word/footer1.xml><?xml version="1.0" encoding="utf-8"?>
+<w:ftr xmlns:wpc="http://schemas.microsoft.com/office/word/2010/wordprocessingCanvas" xmlns:mc="http://schemas.openxmlformats.org/markup-compatibility/2006" xmlns:o="urn:schemas-microsoft-com:office:office" xmlns:r="http://schemas.openxmlformats.org/officeDocument/2006/relationships" xmlns:m="http://schemas.openxmlformats.org/officeDocument/2006/math" xmlns:v="urn:schemas-microsoft-com:vml" xmlns:wp14="http://schemas.microsoft.com/office/word/2010/wordprocessingDrawing" xmlns:wp="http://schemas.openxmlformats.org/drawingml/2006/wordprocessingDrawing" xmlns:w10="urn:schemas-microsoft-com:office:word" xmlns:w="http://schemas.openxmlformats.org/wordprocessingml/2006/main" xmlns:w14="http://schemas.microsoft.com/office/word/2010/wordml" xmlns:wpg="http://schemas.microsoft.com/office/word/2010/wordprocessingGroup" xmlns:wpi="http://schemas.microsoft.com/office/word/2010/wordprocessingInk" xmlns:wne="http://schemas.microsoft.com/office/word/2006/wordml" xmlns:wps="http://schemas.microsoft.com/office/word/2010/wordprocessingShape" mc:Ignorable="w14 wp14">
+  <w:sdt>
+    <w:sdtPr>
+      <w:id w:val="475492929"/>
+      <w:docPartObj>
+        <w:docPartGallery w:val="Page Numbers (Bottom of Page)"/>
+        <w:docPartUnique/>
+      </w:docPartObj>
+    </w:sdtPr>
+    <w:sdtEndPr>
+      <w:rPr>
+        <w:noProof/>
+      </w:rPr>
+    </w:sdtEndPr>
+    <w:sdtContent>
+      <w:p>
+        <w:pPr>
+          <w:pStyle w:val="Footer"/>
+          <w:jc w:val="right"/>
+        </w:pPr>
+        <w:r>
+          <w:fldChar w:fldCharType="begin"/>
+        </w:r>
+        <w:r>
+          <w:instrText xml:space="preserve"> PAGE   \* MERGEFORMAT </w:instrText>
+        </w:r>
+        <w:r>
+          <w:fldChar w:fldCharType="separate"/>
+        </w:r>
+        <w:r>
+          <w:rPr>
+            <w:noProof/>
+          </w:rPr>
+          <w:t>9</w:t>
+        </w:r>
+        <w:r>
+          <w:rPr>
+            <w:noProof/>
+          </w:rPr>
+          <w:fldChar w:fldCharType="end"/>
+        </w:r>
+      </w:p>
+    </w:sdtContent>
+  </w:sdt>
+  <w:p>
+    <w:pPr>
+      <w:pStyle w:val="Footer"/>
+    </w:pPr>
+  </w:p>
+</w:ftr>
+</file>
+
+<file path=word/footnotes.xml><?xml version="1.0" encoding="utf-8"?>
+<w:footnotes xmlns:wpc="http://schemas.microsoft.com/office/word/2010/wordprocessingCanvas" xmlns:mc="http://schemas.openxmlformats.org/markup-compatibility/2006" xmlns:o="urn:schemas-microsoft-com:office:office" xmlns:r="http://schemas.openxmlformats.org/officeDocument/2006/relationships" xmlns:m="http://schemas.openxmlformats.org/officeDocument/2006/math" xmlns:v="urn:schemas-microsoft-com:vml" xmlns:wp14="http://schemas.microsoft.com/office/word/2010/wordprocessingDrawing" xmlns:wp="http://schemas.openxmlformats.org/drawingml/2006/wordprocessingDrawing" xmlns:w10="urn:schemas-microsoft-com:office:word" xmlns:w="http://schemas.openxmlformats.org/wordprocessingml/2006/main" xmlns:w14="http://schemas.microsoft.com/office/word/2010/wordml" xmlns:wpg="http://schemas.microsoft.com/office/word/2010/wordprocessingGroup" xmlns:wpi="http://schemas.microsoft.com/office/word/2010/wordprocessingInk" xmlns:wne="http://schemas.microsoft.com/office/word/2006/wordml" xmlns:wps="http://schemas.microsoft.com/office/word/2010/wordprocessingShape" mc:Ignorable="w14 wp14">
+  <w:footnote w:type="separator" w:id="-1">
+    <w:p>
+      <w:r>
+        <w:separator/>
+      </w:r>
+    </w:p>
+  </w:footnote>
+  <w:footnote w:type="continuationSeparator" w:id="0">
+    <w:p>
+      <w:r>
+        <w:continuationSeparator/>
+      </w:r>
+    </w:p>
+  </w:footnote>
+</w:footnotes>
 </file>
 
 <file path=word/numbering.xml><?xml version="1.0" encoding="utf-8"?>
@@ -5624,6 +6089,60 @@
       <w:lang w:val="en-US"/>
     </w:rPr>
   </w:style>
+  <w:style w:type="paragraph" w:styleId="Header">
+    <w:name w:val="header"/>
+    <w:basedOn w:val="Normal"/>
+    <w:link w:val="HeaderChar"/>
+    <w:uiPriority w:val="99"/>
+    <w:unhideWhenUsed/>
+    <w:rsid w:val="00A77879"/>
+    <w:pPr>
+      <w:tabs>
+        <w:tab w:val="center" w:pos="4513"/>
+        <w:tab w:val="right" w:pos="9026"/>
+      </w:tabs>
+    </w:pPr>
+  </w:style>
+  <w:style w:type="character" w:customStyle="1" w:styleId="HeaderChar">
+    <w:name w:val="Header Char"/>
+    <w:basedOn w:val="DefaultParagraphFont"/>
+    <w:link w:val="Header"/>
+    <w:uiPriority w:val="99"/>
+    <w:rsid w:val="00A77879"/>
+    <w:rPr>
+      <w:rFonts w:eastAsiaTheme="minorEastAsia"/>
+      <w:sz w:val="24"/>
+      <w:szCs w:val="24"/>
+      <w:lang w:val="en-US"/>
+    </w:rPr>
+  </w:style>
+  <w:style w:type="paragraph" w:styleId="Footer">
+    <w:name w:val="footer"/>
+    <w:basedOn w:val="Normal"/>
+    <w:link w:val="FooterChar"/>
+    <w:uiPriority w:val="99"/>
+    <w:unhideWhenUsed/>
+    <w:rsid w:val="00A77879"/>
+    <w:pPr>
+      <w:tabs>
+        <w:tab w:val="center" w:pos="4513"/>
+        <w:tab w:val="right" w:pos="9026"/>
+      </w:tabs>
+    </w:pPr>
+  </w:style>
+  <w:style w:type="character" w:customStyle="1" w:styleId="FooterChar">
+    <w:name w:val="Footer Char"/>
+    <w:basedOn w:val="DefaultParagraphFont"/>
+    <w:link w:val="Footer"/>
+    <w:uiPriority w:val="99"/>
+    <w:rsid w:val="00A77879"/>
+    <w:rPr>
+      <w:rFonts w:eastAsiaTheme="minorEastAsia"/>
+      <w:sz w:val="24"/>
+      <w:szCs w:val="24"/>
+      <w:lang w:val="en-US"/>
+    </w:rPr>
+  </w:style>
 </w:styles>
 </file>
 
@@ -6081,6 +6600,60 @@
       <w:lang w:val="en-US"/>
     </w:rPr>
   </w:style>
+  <w:style w:type="paragraph" w:styleId="Header">
+    <w:name w:val="header"/>
+    <w:basedOn w:val="Normal"/>
+    <w:link w:val="HeaderChar"/>
+    <w:uiPriority w:val="99"/>
+    <w:unhideWhenUsed/>
+    <w:rsid w:val="00A77879"/>
+    <w:pPr>
+      <w:tabs>
+        <w:tab w:val="center" w:pos="4513"/>
+        <w:tab w:val="right" w:pos="9026"/>
+      </w:tabs>
+    </w:pPr>
+  </w:style>
+  <w:style w:type="character" w:customStyle="1" w:styleId="HeaderChar">
+    <w:name w:val="Header Char"/>
+    <w:basedOn w:val="DefaultParagraphFont"/>
+    <w:link w:val="Header"/>
+    <w:uiPriority w:val="99"/>
+    <w:rsid w:val="00A77879"/>
+    <w:rPr>
+      <w:rFonts w:eastAsiaTheme="minorEastAsia"/>
+      <w:sz w:val="24"/>
+      <w:szCs w:val="24"/>
+      <w:lang w:val="en-US"/>
+    </w:rPr>
+  </w:style>
+  <w:style w:type="paragraph" w:styleId="Footer">
+    <w:name w:val="footer"/>
+    <w:basedOn w:val="Normal"/>
+    <w:link w:val="FooterChar"/>
+    <w:uiPriority w:val="99"/>
+    <w:unhideWhenUsed/>
+    <w:rsid w:val="00A77879"/>
+    <w:pPr>
+      <w:tabs>
+        <w:tab w:val="center" w:pos="4513"/>
+        <w:tab w:val="right" w:pos="9026"/>
+      </w:tabs>
+    </w:pPr>
+  </w:style>
+  <w:style w:type="character" w:customStyle="1" w:styleId="FooterChar">
+    <w:name w:val="Footer Char"/>
+    <w:basedOn w:val="DefaultParagraphFont"/>
+    <w:link w:val="Footer"/>
+    <w:uiPriority w:val="99"/>
+    <w:rsid w:val="00A77879"/>
+    <w:rPr>
+      <w:rFonts w:eastAsiaTheme="minorEastAsia"/>
+      <w:sz w:val="24"/>
+      <w:szCs w:val="24"/>
+      <w:lang w:val="en-US"/>
+    </w:rPr>
+  </w:style>
 </w:styles>
 </file>
 
@@ -6374,7 +6947,7 @@
 </file>
 
 <file path=customXml/itemProps1.xml><?xml version="1.0" encoding="utf-8"?>
-<ds:datastoreItem xmlns:ds="http://schemas.openxmlformats.org/officeDocument/2006/customXml" ds:itemID="{23818A53-7C6C-45FA-AD96-35FA771CB0D6}">
+<ds:datastoreItem xmlns:ds="http://schemas.openxmlformats.org/officeDocument/2006/customXml" ds:itemID="{5A4AEDB7-4365-435E-9BD4-B35B64D4425B}">
   <ds:schemaRefs>
     <ds:schemaRef ds:uri="http://schemas.openxmlformats.org/officeDocument/2006/bibliography"/>
   </ds:schemaRefs>

</xml_diff>

<commit_message>
remove 'ghost' word file due to word being open
</commit_message>
<xml_diff>
--- a/handbooks/End_Of_Workshop_Handbook.docx
+++ b/handbooks/End_Of_Workshop_Handbook.docx
@@ -10,6 +10,8 @@
           <w:color w:val="auto"/>
         </w:rPr>
       </w:pPr>
+      <w:bookmarkStart w:id="0" w:name="_GoBack"/>
+      <w:bookmarkEnd w:id="0"/>
       <w:r>
         <w:rPr>
           <w:color w:val="auto"/>
@@ -115,29 +117,15 @@
       <w:pPr>
         <w:ind w:firstLine="720"/>
       </w:pPr>
-      <w:r>
-        <w:fldChar w:fldCharType="begin"/>
-      </w:r>
-      <w:r>
-        <w:instrText xml:space="preserve"> HYPERLINK "https://github.com/JonMinton/Data_Visualisation_Workshops" </w:instrText>
-      </w:r>
-      <w:r>
-        <w:fldChar w:fldCharType="separate"/>
-      </w:r>
-      <w:r>
-        <w:rPr>
-          <w:rStyle w:val="Hyperlink"/>
-          <w:color w:val="auto"/>
-        </w:rPr>
-        <w:t>https://github.com/JonMinton/Data_Visualisation_Workshops</w:t>
-      </w:r>
-      <w:r>
-        <w:rPr>
-          <w:rStyle w:val="Hyperlink"/>
-          <w:color w:val="auto"/>
-        </w:rPr>
-        <w:fldChar w:fldCharType="end"/>
-      </w:r>
+      <w:hyperlink r:id="rId10" w:history="1">
+        <w:r>
+          <w:rPr>
+            <w:rStyle w:val="Hyperlink"/>
+            <w:color w:val="auto"/>
+          </w:rPr>
+          <w:t>https://github.com/JonMinton/Data_Visualisation_Workshops</w:t>
+        </w:r>
+      </w:hyperlink>
       <w:r>
         <w:t xml:space="preserve"> </w:t>
       </w:r>
@@ -202,108 +190,63 @@
           <w:r>
             <w:fldChar w:fldCharType="separate"/>
           </w:r>
-          <w:r>
-            <w:rPr>
-              <w:rStyle w:val="Hyperlink"/>
-              <w:noProof/>
-            </w:rPr>
-            <w:fldChar w:fldCharType="begin"/>
-          </w:r>
-          <w:r>
-            <w:rPr>
-              <w:rStyle w:val="Hyperlink"/>
-              <w:noProof/>
-            </w:rPr>
-            <w:instrText xml:space="preserve"> </w:instrText>
-          </w:r>
-          <w:r>
-            <w:rPr>
-              <w:noProof/>
-            </w:rPr>
-            <w:instrText>HYPERLINK \l "_Toc392322151"</w:instrText>
-          </w:r>
-          <w:r>
-            <w:rPr>
-              <w:rStyle w:val="Hyperlink"/>
-              <w:noProof/>
-            </w:rPr>
-            <w:instrText xml:space="preserve"> </w:instrText>
-          </w:r>
-          <w:r>
-            <w:rPr>
-              <w:rStyle w:val="Hyperlink"/>
-              <w:noProof/>
-            </w:rPr>
-          </w:r>
-          <w:r>
-            <w:rPr>
-              <w:rStyle w:val="Hyperlink"/>
-              <w:noProof/>
-            </w:rPr>
-            <w:fldChar w:fldCharType="separate"/>
-          </w:r>
-          <w:r>
-            <w:rPr>
-              <w:rStyle w:val="Hyperlink"/>
-              <w:noProof/>
-            </w:rPr>
-            <w:t>Take-Home Messages</w:t>
-          </w:r>
-          <w:r>
-            <w:rPr>
-              <w:noProof/>
-              <w:webHidden/>
-            </w:rPr>
-            <w:tab/>
-          </w:r>
-          <w:r>
-            <w:rPr>
-              <w:noProof/>
-              <w:webHidden/>
-            </w:rPr>
-            <w:fldChar w:fldCharType="begin"/>
-          </w:r>
-          <w:r>
-            <w:rPr>
-              <w:noProof/>
-              <w:webHidden/>
-            </w:rPr>
-            <w:instrText xml:space="preserve"> PAGEREF _Toc392322151 \h </w:instrText>
-          </w:r>
-          <w:r>
-            <w:rPr>
-              <w:noProof/>
-              <w:webHidden/>
-            </w:rPr>
-          </w:r>
-          <w:r>
-            <w:rPr>
-              <w:noProof/>
-              <w:webHidden/>
-            </w:rPr>
-            <w:fldChar w:fldCharType="separate"/>
-          </w:r>
-          <w:r>
-            <w:rPr>
-              <w:noProof/>
-              <w:webHidden/>
-            </w:rPr>
-            <w:t>2</w:t>
-          </w:r>
-          <w:r>
-            <w:rPr>
-              <w:noProof/>
-              <w:webHidden/>
-            </w:rPr>
-            <w:fldChar w:fldCharType="end"/>
-          </w:r>
-          <w:r>
-            <w:rPr>
-              <w:rStyle w:val="Hyperlink"/>
-              <w:noProof/>
-            </w:rPr>
-            <w:fldChar w:fldCharType="end"/>
-          </w:r>
+          <w:hyperlink w:anchor="_Toc392323180" w:history="1">
+            <w:r>
+              <w:rPr>
+                <w:rStyle w:val="Hyperlink"/>
+                <w:noProof/>
+              </w:rPr>
+              <w:t>Take-Home Messages</w:t>
+            </w:r>
+            <w:r>
+              <w:rPr>
+                <w:noProof/>
+                <w:webHidden/>
+              </w:rPr>
+              <w:tab/>
+            </w:r>
+            <w:r>
+              <w:rPr>
+                <w:noProof/>
+                <w:webHidden/>
+              </w:rPr>
+              <w:fldChar w:fldCharType="begin"/>
+            </w:r>
+            <w:r>
+              <w:rPr>
+                <w:noProof/>
+                <w:webHidden/>
+              </w:rPr>
+              <w:instrText xml:space="preserve"> PAGEREF _Toc392323180 \h </w:instrText>
+            </w:r>
+            <w:r>
+              <w:rPr>
+                <w:noProof/>
+                <w:webHidden/>
+              </w:rPr>
+            </w:r>
+            <w:r>
+              <w:rPr>
+                <w:noProof/>
+                <w:webHidden/>
+              </w:rPr>
+              <w:fldChar w:fldCharType="separate"/>
+            </w:r>
+            <w:r>
+              <w:rPr>
+                <w:noProof/>
+                <w:webHidden/>
+              </w:rPr>
+              <w:t>2</w:t>
+            </w:r>
+            <w:r>
+              <w:rPr>
+                <w:noProof/>
+                <w:webHidden/>
+              </w:rPr>
+              <w:fldChar w:fldCharType="end"/>
+            </w:r>
+          </w:hyperlink>
         </w:p>
         <w:p>
           <w:pPr>
@@ -318,108 +261,63 @@
               <w:lang w:val="en-GB" w:eastAsia="en-GB"/>
             </w:rPr>
           </w:pPr>
-          <w:r>
-            <w:rPr>
-              <w:rStyle w:val="Hyperlink"/>
-              <w:noProof/>
-            </w:rPr>
-            <w:fldChar w:fldCharType="begin"/>
-          </w:r>
-          <w:r>
-            <w:rPr>
-              <w:rStyle w:val="Hyperlink"/>
-              <w:noProof/>
-            </w:rPr>
-            <w:instrText xml:space="preserve"> </w:instrText>
-          </w:r>
-          <w:r>
-            <w:rPr>
-              <w:noProof/>
-            </w:rPr>
-            <w:instrText>HYPERLINK \l "_Toc392322152"</w:instrText>
-          </w:r>
-          <w:r>
-            <w:rPr>
-              <w:rStyle w:val="Hyperlink"/>
-              <w:noProof/>
-            </w:rPr>
-            <w:instrText xml:space="preserve"> </w:instrText>
-          </w:r>
-          <w:r>
-            <w:rPr>
-              <w:rStyle w:val="Hyperlink"/>
-              <w:noProof/>
-            </w:rPr>
-          </w:r>
-          <w:r>
-            <w:rPr>
-              <w:rStyle w:val="Hyperlink"/>
-              <w:noProof/>
-            </w:rPr>
-            <w:fldChar w:fldCharType="separate"/>
-          </w:r>
-          <w:r>
-            <w:rPr>
-              <w:rStyle w:val="Hyperlink"/>
-              <w:noProof/>
-            </w:rPr>
-            <w:t>The Grammar of Graphics</w:t>
-          </w:r>
-          <w:r>
-            <w:rPr>
-              <w:noProof/>
-              <w:webHidden/>
-            </w:rPr>
-            <w:tab/>
-          </w:r>
-          <w:r>
-            <w:rPr>
-              <w:noProof/>
-              <w:webHidden/>
-            </w:rPr>
-            <w:fldChar w:fldCharType="begin"/>
-          </w:r>
-          <w:r>
-            <w:rPr>
-              <w:noProof/>
-              <w:webHidden/>
-            </w:rPr>
-            <w:instrText xml:space="preserve"> PAGEREF _Toc392322152 \h </w:instrText>
-          </w:r>
-          <w:r>
-            <w:rPr>
-              <w:noProof/>
-              <w:webHidden/>
-            </w:rPr>
-          </w:r>
-          <w:r>
-            <w:rPr>
-              <w:noProof/>
-              <w:webHidden/>
-            </w:rPr>
-            <w:fldChar w:fldCharType="separate"/>
-          </w:r>
-          <w:r>
-            <w:rPr>
-              <w:noProof/>
-              <w:webHidden/>
-            </w:rPr>
-            <w:t>3</w:t>
-          </w:r>
-          <w:r>
-            <w:rPr>
-              <w:noProof/>
-              <w:webHidden/>
-            </w:rPr>
-            <w:fldChar w:fldCharType="end"/>
-          </w:r>
-          <w:r>
-            <w:rPr>
-              <w:rStyle w:val="Hyperlink"/>
-              <w:noProof/>
-            </w:rPr>
-            <w:fldChar w:fldCharType="end"/>
-          </w:r>
+          <w:hyperlink w:anchor="_Toc392323181" w:history="1">
+            <w:r>
+              <w:rPr>
+                <w:rStyle w:val="Hyperlink"/>
+                <w:noProof/>
+              </w:rPr>
+              <w:t>The Grammar of Graphics</w:t>
+            </w:r>
+            <w:r>
+              <w:rPr>
+                <w:noProof/>
+                <w:webHidden/>
+              </w:rPr>
+              <w:tab/>
+            </w:r>
+            <w:r>
+              <w:rPr>
+                <w:noProof/>
+                <w:webHidden/>
+              </w:rPr>
+              <w:fldChar w:fldCharType="begin"/>
+            </w:r>
+            <w:r>
+              <w:rPr>
+                <w:noProof/>
+                <w:webHidden/>
+              </w:rPr>
+              <w:instrText xml:space="preserve"> PAGEREF _Toc392323181 \h </w:instrText>
+            </w:r>
+            <w:r>
+              <w:rPr>
+                <w:noProof/>
+                <w:webHidden/>
+              </w:rPr>
+            </w:r>
+            <w:r>
+              <w:rPr>
+                <w:noProof/>
+                <w:webHidden/>
+              </w:rPr>
+              <w:fldChar w:fldCharType="separate"/>
+            </w:r>
+            <w:r>
+              <w:rPr>
+                <w:noProof/>
+                <w:webHidden/>
+              </w:rPr>
+              <w:t>3</w:t>
+            </w:r>
+            <w:r>
+              <w:rPr>
+                <w:noProof/>
+                <w:webHidden/>
+              </w:rPr>
+              <w:fldChar w:fldCharType="end"/>
+            </w:r>
+          </w:hyperlink>
         </w:p>
         <w:p>
           <w:pPr>
@@ -434,108 +332,63 @@
               <w:lang w:val="en-GB" w:eastAsia="en-GB"/>
             </w:rPr>
           </w:pPr>
-          <w:r>
-            <w:rPr>
-              <w:rStyle w:val="Hyperlink"/>
-              <w:noProof/>
-            </w:rPr>
-            <w:fldChar w:fldCharType="begin"/>
-          </w:r>
-          <w:r>
-            <w:rPr>
-              <w:rStyle w:val="Hyperlink"/>
-              <w:noProof/>
-            </w:rPr>
-            <w:instrText xml:space="preserve"> </w:instrText>
-          </w:r>
-          <w:r>
-            <w:rPr>
-              <w:noProof/>
-            </w:rPr>
-            <w:instrText>HYPERLINK \l "_Toc392322153"</w:instrText>
-          </w:r>
-          <w:r>
-            <w:rPr>
-              <w:rStyle w:val="Hyperlink"/>
-              <w:noProof/>
-            </w:rPr>
-            <w:instrText xml:space="preserve"> </w:instrText>
-          </w:r>
-          <w:r>
-            <w:rPr>
-              <w:rStyle w:val="Hyperlink"/>
-              <w:noProof/>
-            </w:rPr>
-          </w:r>
-          <w:r>
-            <w:rPr>
-              <w:rStyle w:val="Hyperlink"/>
-              <w:noProof/>
-            </w:rPr>
-            <w:fldChar w:fldCharType="separate"/>
-          </w:r>
-          <w:r>
-            <w:rPr>
-              <w:rStyle w:val="Hyperlink"/>
-              <w:noProof/>
-            </w:rPr>
-            <w:t>The Layers of Graphics</w:t>
-          </w:r>
-          <w:r>
-            <w:rPr>
-              <w:noProof/>
-              <w:webHidden/>
-            </w:rPr>
-            <w:tab/>
-          </w:r>
-          <w:r>
-            <w:rPr>
-              <w:noProof/>
-              <w:webHidden/>
-            </w:rPr>
-            <w:fldChar w:fldCharType="begin"/>
-          </w:r>
-          <w:r>
-            <w:rPr>
-              <w:noProof/>
-              <w:webHidden/>
-            </w:rPr>
-            <w:instrText xml:space="preserve"> PAGEREF _Toc392322153 \h </w:instrText>
-          </w:r>
-          <w:r>
-            <w:rPr>
-              <w:noProof/>
-              <w:webHidden/>
-            </w:rPr>
-          </w:r>
-          <w:r>
-            <w:rPr>
-              <w:noProof/>
-              <w:webHidden/>
-            </w:rPr>
-            <w:fldChar w:fldCharType="separate"/>
-          </w:r>
-          <w:r>
-            <w:rPr>
-              <w:noProof/>
-              <w:webHidden/>
-            </w:rPr>
-            <w:t>4</w:t>
-          </w:r>
-          <w:r>
-            <w:rPr>
-              <w:noProof/>
-              <w:webHidden/>
-            </w:rPr>
-            <w:fldChar w:fldCharType="end"/>
-          </w:r>
-          <w:r>
-            <w:rPr>
-              <w:rStyle w:val="Hyperlink"/>
-              <w:noProof/>
-            </w:rPr>
-            <w:fldChar w:fldCharType="end"/>
-          </w:r>
+          <w:hyperlink w:anchor="_Toc392323182" w:history="1">
+            <w:r>
+              <w:rPr>
+                <w:rStyle w:val="Hyperlink"/>
+                <w:noProof/>
+              </w:rPr>
+              <w:t>The Layers of Graphics</w:t>
+            </w:r>
+            <w:r>
+              <w:rPr>
+                <w:noProof/>
+                <w:webHidden/>
+              </w:rPr>
+              <w:tab/>
+            </w:r>
+            <w:r>
+              <w:rPr>
+                <w:noProof/>
+                <w:webHidden/>
+              </w:rPr>
+              <w:fldChar w:fldCharType="begin"/>
+            </w:r>
+            <w:r>
+              <w:rPr>
+                <w:noProof/>
+                <w:webHidden/>
+              </w:rPr>
+              <w:instrText xml:space="preserve"> PAGEREF _Toc392323182 \h </w:instrText>
+            </w:r>
+            <w:r>
+              <w:rPr>
+                <w:noProof/>
+                <w:webHidden/>
+              </w:rPr>
+            </w:r>
+            <w:r>
+              <w:rPr>
+                <w:noProof/>
+                <w:webHidden/>
+              </w:rPr>
+              <w:fldChar w:fldCharType="separate"/>
+            </w:r>
+            <w:r>
+              <w:rPr>
+                <w:noProof/>
+                <w:webHidden/>
+              </w:rPr>
+              <w:t>4</w:t>
+            </w:r>
+            <w:r>
+              <w:rPr>
+                <w:noProof/>
+                <w:webHidden/>
+              </w:rPr>
+              <w:fldChar w:fldCharType="end"/>
+            </w:r>
+          </w:hyperlink>
         </w:p>
         <w:p>
           <w:pPr>
@@ -550,108 +403,63 @@
               <w:lang w:val="en-GB" w:eastAsia="en-GB"/>
             </w:rPr>
           </w:pPr>
-          <w:r>
-            <w:rPr>
-              <w:rStyle w:val="Hyperlink"/>
-              <w:noProof/>
-            </w:rPr>
-            <w:fldChar w:fldCharType="begin"/>
-          </w:r>
-          <w:r>
-            <w:rPr>
-              <w:rStyle w:val="Hyperlink"/>
-              <w:noProof/>
-            </w:rPr>
-            <w:instrText xml:space="preserve"> </w:instrText>
-          </w:r>
-          <w:r>
-            <w:rPr>
-              <w:noProof/>
-            </w:rPr>
-            <w:instrText>HYPERLINK \l "_Toc392322154"</w:instrText>
-          </w:r>
-          <w:r>
-            <w:rPr>
-              <w:rStyle w:val="Hyperlink"/>
-              <w:noProof/>
-            </w:rPr>
-            <w:instrText xml:space="preserve"> </w:instrText>
-          </w:r>
-          <w:r>
-            <w:rPr>
-              <w:rStyle w:val="Hyperlink"/>
-              <w:noProof/>
-            </w:rPr>
-          </w:r>
-          <w:r>
-            <w:rPr>
-              <w:rStyle w:val="Hyperlink"/>
-              <w:noProof/>
-            </w:rPr>
-            <w:fldChar w:fldCharType="separate"/>
-          </w:r>
-          <w:r>
-            <w:rPr>
-              <w:rStyle w:val="Hyperlink"/>
-              <w:noProof/>
-            </w:rPr>
-            <w:t>The Three Hats of Data Visualisation</w:t>
-          </w:r>
-          <w:r>
-            <w:rPr>
-              <w:noProof/>
-              <w:webHidden/>
-            </w:rPr>
-            <w:tab/>
-          </w:r>
-          <w:r>
-            <w:rPr>
-              <w:noProof/>
-              <w:webHidden/>
-            </w:rPr>
-            <w:fldChar w:fldCharType="begin"/>
-          </w:r>
-          <w:r>
-            <w:rPr>
-              <w:noProof/>
-              <w:webHidden/>
-            </w:rPr>
-            <w:instrText xml:space="preserve"> PAGEREF _Toc392322154 \h </w:instrText>
-          </w:r>
-          <w:r>
-            <w:rPr>
-              <w:noProof/>
-              <w:webHidden/>
-            </w:rPr>
-          </w:r>
-          <w:r>
-            <w:rPr>
-              <w:noProof/>
-              <w:webHidden/>
-            </w:rPr>
-            <w:fldChar w:fldCharType="separate"/>
-          </w:r>
-          <w:r>
-            <w:rPr>
-              <w:noProof/>
-              <w:webHidden/>
-            </w:rPr>
-            <w:t>5</w:t>
-          </w:r>
-          <w:r>
-            <w:rPr>
-              <w:noProof/>
-              <w:webHidden/>
-            </w:rPr>
-            <w:fldChar w:fldCharType="end"/>
-          </w:r>
-          <w:r>
-            <w:rPr>
-              <w:rStyle w:val="Hyperlink"/>
-              <w:noProof/>
-            </w:rPr>
-            <w:fldChar w:fldCharType="end"/>
-          </w:r>
+          <w:hyperlink w:anchor="_Toc392323183" w:history="1">
+            <w:r>
+              <w:rPr>
+                <w:rStyle w:val="Hyperlink"/>
+                <w:noProof/>
+              </w:rPr>
+              <w:t>The Three Hats of Data Visualisation</w:t>
+            </w:r>
+            <w:r>
+              <w:rPr>
+                <w:noProof/>
+                <w:webHidden/>
+              </w:rPr>
+              <w:tab/>
+            </w:r>
+            <w:r>
+              <w:rPr>
+                <w:noProof/>
+                <w:webHidden/>
+              </w:rPr>
+              <w:fldChar w:fldCharType="begin"/>
+            </w:r>
+            <w:r>
+              <w:rPr>
+                <w:noProof/>
+                <w:webHidden/>
+              </w:rPr>
+              <w:instrText xml:space="preserve"> PAGEREF _Toc392323183 \h </w:instrText>
+            </w:r>
+            <w:r>
+              <w:rPr>
+                <w:noProof/>
+                <w:webHidden/>
+              </w:rPr>
+            </w:r>
+            <w:r>
+              <w:rPr>
+                <w:noProof/>
+                <w:webHidden/>
+              </w:rPr>
+              <w:fldChar w:fldCharType="separate"/>
+            </w:r>
+            <w:r>
+              <w:rPr>
+                <w:noProof/>
+                <w:webHidden/>
+              </w:rPr>
+              <w:t>5</w:t>
+            </w:r>
+            <w:r>
+              <w:rPr>
+                <w:noProof/>
+                <w:webHidden/>
+              </w:rPr>
+              <w:fldChar w:fldCharType="end"/>
+            </w:r>
+          </w:hyperlink>
         </w:p>
         <w:p>
           <w:pPr>
@@ -666,108 +474,63 @@
               <w:lang w:val="en-GB" w:eastAsia="en-GB"/>
             </w:rPr>
           </w:pPr>
-          <w:r>
-            <w:rPr>
-              <w:rStyle w:val="Hyperlink"/>
-              <w:noProof/>
-            </w:rPr>
-            <w:fldChar w:fldCharType="begin"/>
-          </w:r>
-          <w:r>
-            <w:rPr>
-              <w:rStyle w:val="Hyperlink"/>
-              <w:noProof/>
-            </w:rPr>
-            <w:instrText xml:space="preserve"> </w:instrText>
-          </w:r>
-          <w:r>
-            <w:rPr>
-              <w:noProof/>
-            </w:rPr>
-            <w:instrText>HYPERLINK \l "_Toc392322155"</w:instrText>
-          </w:r>
-          <w:r>
-            <w:rPr>
-              <w:rStyle w:val="Hyperlink"/>
-              <w:noProof/>
-            </w:rPr>
-            <w:instrText xml:space="preserve"> </w:instrText>
-          </w:r>
-          <w:r>
-            <w:rPr>
-              <w:rStyle w:val="Hyperlink"/>
-              <w:noProof/>
-            </w:rPr>
-          </w:r>
-          <w:r>
-            <w:rPr>
-              <w:rStyle w:val="Hyperlink"/>
-              <w:noProof/>
-            </w:rPr>
-            <w:fldChar w:fldCharType="separate"/>
-          </w:r>
-          <w:r>
-            <w:rPr>
-              <w:rStyle w:val="Hyperlink"/>
-              <w:noProof/>
-            </w:rPr>
-            <w:t>Table Management</w:t>
-          </w:r>
-          <w:r>
-            <w:rPr>
-              <w:noProof/>
-              <w:webHidden/>
-            </w:rPr>
-            <w:tab/>
-          </w:r>
-          <w:r>
-            <w:rPr>
-              <w:noProof/>
-              <w:webHidden/>
-            </w:rPr>
-            <w:fldChar w:fldCharType="begin"/>
-          </w:r>
-          <w:r>
-            <w:rPr>
-              <w:noProof/>
-              <w:webHidden/>
-            </w:rPr>
-            <w:instrText xml:space="preserve"> PAGEREF _Toc392322155 \h </w:instrText>
-          </w:r>
-          <w:r>
-            <w:rPr>
-              <w:noProof/>
-              <w:webHidden/>
-            </w:rPr>
-          </w:r>
-          <w:r>
-            <w:rPr>
-              <w:noProof/>
-              <w:webHidden/>
-            </w:rPr>
-            <w:fldChar w:fldCharType="separate"/>
-          </w:r>
-          <w:r>
-            <w:rPr>
-              <w:noProof/>
-              <w:webHidden/>
-            </w:rPr>
-            <w:t>6</w:t>
-          </w:r>
-          <w:r>
-            <w:rPr>
-              <w:noProof/>
-              <w:webHidden/>
-            </w:rPr>
-            <w:fldChar w:fldCharType="end"/>
-          </w:r>
-          <w:r>
-            <w:rPr>
-              <w:rStyle w:val="Hyperlink"/>
-              <w:noProof/>
-            </w:rPr>
-            <w:fldChar w:fldCharType="end"/>
-          </w:r>
+          <w:hyperlink w:anchor="_Toc392323184" w:history="1">
+            <w:r>
+              <w:rPr>
+                <w:rStyle w:val="Hyperlink"/>
+                <w:noProof/>
+              </w:rPr>
+              <w:t>Table Management</w:t>
+            </w:r>
+            <w:r>
+              <w:rPr>
+                <w:noProof/>
+                <w:webHidden/>
+              </w:rPr>
+              <w:tab/>
+            </w:r>
+            <w:r>
+              <w:rPr>
+                <w:noProof/>
+                <w:webHidden/>
+              </w:rPr>
+              <w:fldChar w:fldCharType="begin"/>
+            </w:r>
+            <w:r>
+              <w:rPr>
+                <w:noProof/>
+                <w:webHidden/>
+              </w:rPr>
+              <w:instrText xml:space="preserve"> PAGEREF _Toc392323184 \h </w:instrText>
+            </w:r>
+            <w:r>
+              <w:rPr>
+                <w:noProof/>
+                <w:webHidden/>
+              </w:rPr>
+            </w:r>
+            <w:r>
+              <w:rPr>
+                <w:noProof/>
+                <w:webHidden/>
+              </w:rPr>
+              <w:fldChar w:fldCharType="separate"/>
+            </w:r>
+            <w:r>
+              <w:rPr>
+                <w:noProof/>
+                <w:webHidden/>
+              </w:rPr>
+              <w:t>6</w:t>
+            </w:r>
+            <w:r>
+              <w:rPr>
+                <w:noProof/>
+                <w:webHidden/>
+              </w:rPr>
+              <w:fldChar w:fldCharType="end"/>
+            </w:r>
+          </w:hyperlink>
         </w:p>
         <w:p>
           <w:pPr>
@@ -782,108 +545,63 @@
               <w:lang w:val="en-GB" w:eastAsia="en-GB"/>
             </w:rPr>
           </w:pPr>
-          <w:r>
-            <w:rPr>
-              <w:rStyle w:val="Hyperlink"/>
-              <w:noProof/>
-            </w:rPr>
-            <w:fldChar w:fldCharType="begin"/>
-          </w:r>
-          <w:r>
-            <w:rPr>
-              <w:rStyle w:val="Hyperlink"/>
-              <w:noProof/>
-            </w:rPr>
-            <w:instrText xml:space="preserve"> </w:instrText>
-          </w:r>
-          <w:r>
-            <w:rPr>
-              <w:noProof/>
-            </w:rPr>
-            <w:instrText>HYPERLINK \l "_Toc392322156"</w:instrText>
-          </w:r>
-          <w:r>
-            <w:rPr>
-              <w:rStyle w:val="Hyperlink"/>
-              <w:noProof/>
-            </w:rPr>
-            <w:instrText xml:space="preserve"> </w:instrText>
-          </w:r>
-          <w:r>
-            <w:rPr>
-              <w:rStyle w:val="Hyperlink"/>
-              <w:noProof/>
-            </w:rPr>
-          </w:r>
-          <w:r>
-            <w:rPr>
-              <w:rStyle w:val="Hyperlink"/>
-              <w:noProof/>
-            </w:rPr>
-            <w:fldChar w:fldCharType="separate"/>
-          </w:r>
-          <w:r>
-            <w:rPr>
-              <w:rStyle w:val="Hyperlink"/>
-              <w:noProof/>
-            </w:rPr>
-            <w:t>References</w:t>
-          </w:r>
-          <w:r>
-            <w:rPr>
-              <w:noProof/>
-              <w:webHidden/>
-            </w:rPr>
-            <w:tab/>
-          </w:r>
-          <w:r>
-            <w:rPr>
-              <w:noProof/>
-              <w:webHidden/>
-            </w:rPr>
-            <w:fldChar w:fldCharType="begin"/>
-          </w:r>
-          <w:r>
-            <w:rPr>
-              <w:noProof/>
-              <w:webHidden/>
-            </w:rPr>
-            <w:instrText xml:space="preserve"> PAGEREF _Toc392322156 \h </w:instrText>
-          </w:r>
-          <w:r>
-            <w:rPr>
-              <w:noProof/>
-              <w:webHidden/>
-            </w:rPr>
-          </w:r>
-          <w:r>
-            <w:rPr>
-              <w:noProof/>
-              <w:webHidden/>
-            </w:rPr>
-            <w:fldChar w:fldCharType="separate"/>
-          </w:r>
-          <w:r>
-            <w:rPr>
-              <w:noProof/>
-              <w:webHidden/>
-            </w:rPr>
-            <w:t>7</w:t>
-          </w:r>
-          <w:r>
-            <w:rPr>
-              <w:noProof/>
-              <w:webHidden/>
-            </w:rPr>
-            <w:fldChar w:fldCharType="end"/>
-          </w:r>
-          <w:r>
-            <w:rPr>
-              <w:rStyle w:val="Hyperlink"/>
-              <w:noProof/>
-            </w:rPr>
-            <w:fldChar w:fldCharType="end"/>
-          </w:r>
+          <w:hyperlink w:anchor="_Toc392323185" w:history="1">
+            <w:r>
+              <w:rPr>
+                <w:rStyle w:val="Hyperlink"/>
+                <w:noProof/>
+              </w:rPr>
+              <w:t>References</w:t>
+            </w:r>
+            <w:r>
+              <w:rPr>
+                <w:noProof/>
+                <w:webHidden/>
+              </w:rPr>
+              <w:tab/>
+            </w:r>
+            <w:r>
+              <w:rPr>
+                <w:noProof/>
+                <w:webHidden/>
+              </w:rPr>
+              <w:fldChar w:fldCharType="begin"/>
+            </w:r>
+            <w:r>
+              <w:rPr>
+                <w:noProof/>
+                <w:webHidden/>
+              </w:rPr>
+              <w:instrText xml:space="preserve"> PAGEREF _Toc392323185 \h </w:instrText>
+            </w:r>
+            <w:r>
+              <w:rPr>
+                <w:noProof/>
+                <w:webHidden/>
+              </w:rPr>
+            </w:r>
+            <w:r>
+              <w:rPr>
+                <w:noProof/>
+                <w:webHidden/>
+              </w:rPr>
+              <w:fldChar w:fldCharType="separate"/>
+            </w:r>
+            <w:r>
+              <w:rPr>
+                <w:noProof/>
+                <w:webHidden/>
+              </w:rPr>
+              <w:t>7</w:t>
+            </w:r>
+            <w:r>
+              <w:rPr>
+                <w:noProof/>
+                <w:webHidden/>
+              </w:rPr>
+              <w:fldChar w:fldCharType="end"/>
+            </w:r>
+          </w:hyperlink>
         </w:p>
         <w:p>
           <w:pPr>
@@ -898,108 +616,63 @@
               <w:lang w:val="en-GB" w:eastAsia="en-GB"/>
             </w:rPr>
           </w:pPr>
-          <w:r>
-            <w:rPr>
-              <w:rStyle w:val="Hyperlink"/>
-              <w:noProof/>
-            </w:rPr>
-            <w:fldChar w:fldCharType="begin"/>
-          </w:r>
-          <w:r>
-            <w:rPr>
-              <w:rStyle w:val="Hyperlink"/>
-              <w:noProof/>
-            </w:rPr>
-            <w:instrText xml:space="preserve"> </w:instrText>
-          </w:r>
-          <w:r>
-            <w:rPr>
-              <w:noProof/>
-            </w:rPr>
-            <w:instrText>HYPERLINK \l "_Toc392322157"</w:instrText>
-          </w:r>
-          <w:r>
-            <w:rPr>
-              <w:rStyle w:val="Hyperlink"/>
-              <w:noProof/>
-            </w:rPr>
-            <w:instrText xml:space="preserve"> </w:instrText>
-          </w:r>
-          <w:r>
-            <w:rPr>
-              <w:rStyle w:val="Hyperlink"/>
-              <w:noProof/>
-            </w:rPr>
-          </w:r>
-          <w:r>
-            <w:rPr>
-              <w:rStyle w:val="Hyperlink"/>
-              <w:noProof/>
-            </w:rPr>
-            <w:fldChar w:fldCharType="separate"/>
-          </w:r>
-          <w:r>
-            <w:rPr>
-              <w:rStyle w:val="Hyperlink"/>
-              <w:noProof/>
-            </w:rPr>
-            <w:t>Books</w:t>
-          </w:r>
-          <w:r>
-            <w:rPr>
-              <w:noProof/>
-              <w:webHidden/>
-            </w:rPr>
-            <w:tab/>
-          </w:r>
-          <w:r>
-            <w:rPr>
-              <w:noProof/>
-              <w:webHidden/>
-            </w:rPr>
-            <w:fldChar w:fldCharType="begin"/>
-          </w:r>
-          <w:r>
-            <w:rPr>
-              <w:noProof/>
-              <w:webHidden/>
-            </w:rPr>
-            <w:instrText xml:space="preserve"> PAGEREF _Toc392322157 \h </w:instrText>
-          </w:r>
-          <w:r>
-            <w:rPr>
-              <w:noProof/>
-              <w:webHidden/>
-            </w:rPr>
-          </w:r>
-          <w:r>
-            <w:rPr>
-              <w:noProof/>
-              <w:webHidden/>
-            </w:rPr>
-            <w:fldChar w:fldCharType="separate"/>
-          </w:r>
-          <w:r>
-            <w:rPr>
-              <w:noProof/>
-              <w:webHidden/>
-            </w:rPr>
-            <w:t>7</w:t>
-          </w:r>
-          <w:r>
-            <w:rPr>
-              <w:noProof/>
-              <w:webHidden/>
-            </w:rPr>
-            <w:fldChar w:fldCharType="end"/>
-          </w:r>
-          <w:r>
-            <w:rPr>
-              <w:rStyle w:val="Hyperlink"/>
-              <w:noProof/>
-            </w:rPr>
-            <w:fldChar w:fldCharType="end"/>
-          </w:r>
+          <w:hyperlink w:anchor="_Toc392323186" w:history="1">
+            <w:r>
+              <w:rPr>
+                <w:rStyle w:val="Hyperlink"/>
+                <w:noProof/>
+              </w:rPr>
+              <w:t>Books</w:t>
+            </w:r>
+            <w:r>
+              <w:rPr>
+                <w:noProof/>
+                <w:webHidden/>
+              </w:rPr>
+              <w:tab/>
+            </w:r>
+            <w:r>
+              <w:rPr>
+                <w:noProof/>
+                <w:webHidden/>
+              </w:rPr>
+              <w:fldChar w:fldCharType="begin"/>
+            </w:r>
+            <w:r>
+              <w:rPr>
+                <w:noProof/>
+                <w:webHidden/>
+              </w:rPr>
+              <w:instrText xml:space="preserve"> PAGEREF _Toc392323186 \h </w:instrText>
+            </w:r>
+            <w:r>
+              <w:rPr>
+                <w:noProof/>
+                <w:webHidden/>
+              </w:rPr>
+            </w:r>
+            <w:r>
+              <w:rPr>
+                <w:noProof/>
+                <w:webHidden/>
+              </w:rPr>
+              <w:fldChar w:fldCharType="separate"/>
+            </w:r>
+            <w:r>
+              <w:rPr>
+                <w:noProof/>
+                <w:webHidden/>
+              </w:rPr>
+              <w:t>7</w:t>
+            </w:r>
+            <w:r>
+              <w:rPr>
+                <w:noProof/>
+                <w:webHidden/>
+              </w:rPr>
+              <w:fldChar w:fldCharType="end"/>
+            </w:r>
+          </w:hyperlink>
         </w:p>
         <w:p>
           <w:pPr>
@@ -1014,108 +687,63 @@
               <w:lang w:val="en-GB" w:eastAsia="en-GB"/>
             </w:rPr>
           </w:pPr>
-          <w:r>
-            <w:rPr>
-              <w:rStyle w:val="Hyperlink"/>
-              <w:noProof/>
-            </w:rPr>
-            <w:fldChar w:fldCharType="begin"/>
-          </w:r>
-          <w:r>
-            <w:rPr>
-              <w:rStyle w:val="Hyperlink"/>
-              <w:noProof/>
-            </w:rPr>
-            <w:instrText xml:space="preserve"> </w:instrText>
-          </w:r>
-          <w:r>
-            <w:rPr>
-              <w:noProof/>
-            </w:rPr>
-            <w:instrText>HYPERLINK \l "_Toc392322158"</w:instrText>
-          </w:r>
-          <w:r>
-            <w:rPr>
-              <w:rStyle w:val="Hyperlink"/>
-              <w:noProof/>
-            </w:rPr>
-            <w:instrText xml:space="preserve"> </w:instrText>
-          </w:r>
-          <w:r>
-            <w:rPr>
-              <w:rStyle w:val="Hyperlink"/>
-              <w:noProof/>
-            </w:rPr>
-          </w:r>
-          <w:r>
-            <w:rPr>
-              <w:rStyle w:val="Hyperlink"/>
-              <w:noProof/>
-            </w:rPr>
-            <w:fldChar w:fldCharType="separate"/>
-          </w:r>
-          <w:r>
-            <w:rPr>
-              <w:rStyle w:val="Hyperlink"/>
-              <w:noProof/>
-            </w:rPr>
-            <w:t>Software</w:t>
-          </w:r>
-          <w:r>
-            <w:rPr>
-              <w:noProof/>
-              <w:webHidden/>
-            </w:rPr>
-            <w:tab/>
-          </w:r>
-          <w:r>
-            <w:rPr>
-              <w:noProof/>
-              <w:webHidden/>
-            </w:rPr>
-            <w:fldChar w:fldCharType="begin"/>
-          </w:r>
-          <w:r>
-            <w:rPr>
-              <w:noProof/>
-              <w:webHidden/>
-            </w:rPr>
-            <w:instrText xml:space="preserve"> PAGEREF _Toc392322158 \h </w:instrText>
-          </w:r>
-          <w:r>
-            <w:rPr>
-              <w:noProof/>
-              <w:webHidden/>
-            </w:rPr>
-          </w:r>
-          <w:r>
-            <w:rPr>
-              <w:noProof/>
-              <w:webHidden/>
-            </w:rPr>
-            <w:fldChar w:fldCharType="separate"/>
-          </w:r>
-          <w:r>
-            <w:rPr>
-              <w:noProof/>
-              <w:webHidden/>
-            </w:rPr>
-            <w:t>9</w:t>
-          </w:r>
-          <w:r>
-            <w:rPr>
-              <w:noProof/>
-              <w:webHidden/>
-            </w:rPr>
-            <w:fldChar w:fldCharType="end"/>
-          </w:r>
-          <w:r>
-            <w:rPr>
-              <w:rStyle w:val="Hyperlink"/>
-              <w:noProof/>
-            </w:rPr>
-            <w:fldChar w:fldCharType="end"/>
-          </w:r>
+          <w:hyperlink w:anchor="_Toc392323187" w:history="1">
+            <w:r>
+              <w:rPr>
+                <w:rStyle w:val="Hyperlink"/>
+                <w:noProof/>
+              </w:rPr>
+              <w:t>Software</w:t>
+            </w:r>
+            <w:r>
+              <w:rPr>
+                <w:noProof/>
+                <w:webHidden/>
+              </w:rPr>
+              <w:tab/>
+            </w:r>
+            <w:r>
+              <w:rPr>
+                <w:noProof/>
+                <w:webHidden/>
+              </w:rPr>
+              <w:fldChar w:fldCharType="begin"/>
+            </w:r>
+            <w:r>
+              <w:rPr>
+                <w:noProof/>
+                <w:webHidden/>
+              </w:rPr>
+              <w:instrText xml:space="preserve"> PAGEREF _Toc392323187 \h </w:instrText>
+            </w:r>
+            <w:r>
+              <w:rPr>
+                <w:noProof/>
+                <w:webHidden/>
+              </w:rPr>
+            </w:r>
+            <w:r>
+              <w:rPr>
+                <w:noProof/>
+                <w:webHidden/>
+              </w:rPr>
+              <w:fldChar w:fldCharType="separate"/>
+            </w:r>
+            <w:r>
+              <w:rPr>
+                <w:noProof/>
+                <w:webHidden/>
+              </w:rPr>
+              <w:t>9</w:t>
+            </w:r>
+            <w:r>
+              <w:rPr>
+                <w:noProof/>
+                <w:webHidden/>
+              </w:rPr>
+              <w:fldChar w:fldCharType="end"/>
+            </w:r>
+          </w:hyperlink>
         </w:p>
         <w:p>
           <w:pPr>
@@ -1186,7 +814,7 @@
                           </pic:cNvPicPr>
                         </pic:nvPicPr>
                         <pic:blipFill>
-                          <a:blip r:embed="rId10">
+                          <a:blip r:embed="rId11">
                             <a:extLst>
                               <a:ext uri="{28A0092B-C50C-407E-A947-70E740481C1C}">
                                 <a14:useLocalDpi xmlns:a14="http://schemas.microsoft.com/office/drawing/2010/main" val="0"/>
@@ -1250,7 +878,7 @@
                           </pic:cNvPicPr>
                         </pic:nvPicPr>
                         <pic:blipFill>
-                          <a:blip r:embed="rId11">
+                          <a:blip r:embed="rId12">
                             <a:extLst>
                               <a:ext uri="{28A0092B-C50C-407E-A947-70E740481C1C}">
                                 <a14:useLocalDpi xmlns:a14="http://schemas.microsoft.com/office/drawing/2010/main" val="0"/>
@@ -1305,7 +933,7 @@
       <w:pPr>
         <w:pStyle w:val="Heading1"/>
       </w:pPr>
-      <w:bookmarkStart w:id="0" w:name="_Toc392322151"/>
+      <w:bookmarkStart w:id="1" w:name="_Toc392323180"/>
       <w:r>
         <w:rPr>
           <w:color w:val="auto"/>
@@ -1313,7 +941,7 @@
         <w:lastRenderedPageBreak/>
         <w:t>Take-Home Messages</w:t>
       </w:r>
-      <w:bookmarkEnd w:id="0"/>
+      <w:bookmarkEnd w:id="1"/>
     </w:p>
     <w:p/>
     <w:p>
@@ -1629,7 +1257,7 @@
           <w:color w:val="auto"/>
         </w:rPr>
       </w:pPr>
-      <w:bookmarkStart w:id="1" w:name="_Toc392322152"/>
+      <w:bookmarkStart w:id="2" w:name="_Toc392323181"/>
       <w:r>
         <w:rPr>
           <w:color w:val="auto"/>
@@ -1637,7 +1265,7 @@
         <w:lastRenderedPageBreak/>
         <w:t>The Grammar of Graphics</w:t>
       </w:r>
-      <w:bookmarkEnd w:id="1"/>
+      <w:bookmarkEnd w:id="2"/>
     </w:p>
     <w:p>
       <w:r>
@@ -1880,7 +1508,7 @@
           <w:color w:val="auto"/>
         </w:rPr>
       </w:pPr>
-      <w:bookmarkStart w:id="2" w:name="_Toc392322153"/>
+      <w:bookmarkStart w:id="3" w:name="_Toc392323182"/>
       <w:r>
         <w:rPr>
           <w:color w:val="auto"/>
@@ -1888,7 +1516,7 @@
         <w:lastRenderedPageBreak/>
         <w:t>The Layers of Graphics</w:t>
       </w:r>
-      <w:bookmarkEnd w:id="2"/>
+      <w:bookmarkEnd w:id="3"/>
     </w:p>
     <w:p/>
     <w:p>
@@ -2065,7 +1693,7 @@
           <w:color w:val="auto"/>
         </w:rPr>
       </w:pPr>
-      <w:bookmarkStart w:id="3" w:name="_Toc392322154"/>
+      <w:bookmarkStart w:id="4" w:name="_Toc392323183"/>
       <w:r>
         <w:rPr>
           <w:color w:val="auto"/>
@@ -2073,7 +1701,7 @@
         <w:lastRenderedPageBreak/>
         <w:t>The Three Hats of Data Visualisation</w:t>
       </w:r>
-      <w:bookmarkEnd w:id="3"/>
+      <w:bookmarkEnd w:id="4"/>
     </w:p>
     <w:p/>
     <w:p>
@@ -2318,7 +1946,7 @@
           <w:color w:val="auto"/>
         </w:rPr>
       </w:pPr>
-      <w:bookmarkStart w:id="4" w:name="_Toc392322155"/>
+      <w:bookmarkStart w:id="5" w:name="_Toc392323184"/>
       <w:r>
         <w:rPr>
           <w:color w:val="auto"/>
@@ -2332,7 +1960,7 @@
         </w:rPr>
         <w:t>Management</w:t>
       </w:r>
-      <w:bookmarkEnd w:id="4"/>
+      <w:bookmarkEnd w:id="5"/>
     </w:p>
     <w:p/>
     <w:p>
@@ -3585,7 +3213,7 @@
           <w:color w:val="auto"/>
         </w:rPr>
       </w:pPr>
-      <w:bookmarkStart w:id="5" w:name="_Toc392322156"/>
+      <w:bookmarkStart w:id="6" w:name="_Toc392323185"/>
       <w:r>
         <w:rPr>
           <w:color w:val="auto"/>
@@ -3593,7 +3221,7 @@
         <w:lastRenderedPageBreak/>
         <w:t>References</w:t>
       </w:r>
-      <w:bookmarkEnd w:id="5"/>
+      <w:bookmarkEnd w:id="6"/>
     </w:p>
     <w:p>
       <w:pPr>
@@ -3602,16 +3230,14 @@
           <w:color w:val="auto"/>
         </w:rPr>
       </w:pPr>
-      <w:bookmarkStart w:id="6" w:name="_Toc392322157"/>
-      <w:bookmarkStart w:id="7" w:name="_GoBack"/>
+      <w:bookmarkStart w:id="7" w:name="_Toc392323186"/>
+      <w:r>
+        <w:rPr>
+          <w:color w:val="auto"/>
+        </w:rPr>
+        <w:t>Books</w:t>
+      </w:r>
       <w:bookmarkEnd w:id="7"/>
-      <w:r>
-        <w:rPr>
-          <w:color w:val="auto"/>
-        </w:rPr>
-        <w:t>Books</w:t>
-      </w:r>
-      <w:bookmarkEnd w:id="6"/>
     </w:p>
     <w:p/>
     <w:p>
@@ -4153,7 +3779,7 @@
           <w:color w:val="auto"/>
         </w:rPr>
       </w:pPr>
-      <w:bookmarkStart w:id="8" w:name="_Toc392322158"/>
+      <w:bookmarkStart w:id="8" w:name="_Toc392323187"/>
       <w:r>
         <w:rPr>
           <w:color w:val="auto"/>
@@ -4210,7 +3836,7 @@
       <w:r>
         <w:t xml:space="preserve">os and so on. This will allow you to increase the flexibility and functionality of Excel for data management and visualisation a lot. Unfortunately, there can be diminishing returns as you push further past the limits of Excel. If you have the time and inclination, and are willing to suffer the constant frustrations involved, then the dedicated statistical programming language R may allow you to travel further in the longer term. R is free in terms of money, but definitely not in time and effort. A range of books have been listed above, but if you want to dip your toes in the language for a few minutes, then the Codeschool website offers a free, gently paced, and surprisingly addictive, nautically themed introduction to the language, available from the following link: </w:t>
       </w:r>
-      <w:hyperlink r:id="rId12" w:history="1">
+      <w:hyperlink r:id="rId13" w:history="1">
         <w:r>
           <w:rPr>
             <w:rStyle w:val="Hyperlink"/>
@@ -4264,7 +3890,7 @@
       <w:r>
         <w:t xml:space="preserve"> to Tableau’s website in order to be used. In the commercial version, you can keep the data to yourself. The cost of secrecy is about £1,000. The public version of Tableau can help you decide whether, for your organisation, this is a price worth paying: </w:t>
       </w:r>
-      <w:hyperlink r:id="rId13" w:history="1">
+      <w:hyperlink r:id="rId14" w:history="1">
         <w:r>
           <w:rPr>
             <w:rStyle w:val="Hyperlink"/>
@@ -4277,7 +3903,7 @@
       </w:r>
     </w:p>
     <w:sectPr>
-      <w:footerReference w:type="default" r:id="rId14"/>
+      <w:footerReference w:type="default" r:id="rId15"/>
       <w:pgSz w:w="11906" w:h="16838"/>
       <w:pgMar w:top="1440" w:right="1440" w:bottom="1440" w:left="1440" w:header="708" w:footer="708" w:gutter="0"/>
       <w:cols w:space="708"/>
@@ -6947,7 +6573,7 @@
 </file>
 
 <file path=customXml/itemProps1.xml><?xml version="1.0" encoding="utf-8"?>
-<ds:datastoreItem xmlns:ds="http://schemas.openxmlformats.org/officeDocument/2006/customXml" ds:itemID="{5A4AEDB7-4365-435E-9BD4-B35B64D4425B}">
+<ds:datastoreItem xmlns:ds="http://schemas.openxmlformats.org/officeDocument/2006/customXml" ds:itemID="{B890B1CD-7DB6-4D2F-B72F-34AF3F5CA33E}">
   <ds:schemaRefs>
     <ds:schemaRef ds:uri="http://schemas.openxmlformats.org/officeDocument/2006/bibliography"/>
   </ds:schemaRefs>

</xml_diff>